<commit_message>
AT - Feito a competência 1 e 2, falta 3 e 4
</commit_message>
<xml_diff>
--- a/AT/documentos/samuel_hermany_DR2_AT.docx
+++ b/AT/documentos/samuel_hermany_DR2_AT.docx
@@ -276,7 +276,7 @@
                                     <w:tag w:val=""/>
                                     <w:id w:val="-650599894"/>
                                     <w:dataBinding w:prefixMappings="xmlns:ns0='http://schemas.microsoft.com/office/2006/coverPageProps' " w:xpath="/ns0:CoverPageProperties[1]/ns0:PublishDate[1]" w:storeItemID="{55AF091B-3C7A-41E3-B477-F2FDAA23CFDA}"/>
-                                    <w:date w:fullDate="2025-09-23T00:00:00Z">
+                                    <w:date w:fullDate="2025-09-26T00:00:00Z">
                                       <w:dateFormat w:val="d/M/yyyy"/>
                                       <w:lid w:val="pt-BR"/>
                                       <w:storeMappedDataAs w:val="dateTime"/>
@@ -301,7 +301,15 @@
                                           <w:sz w:val="28"/>
                                           <w:szCs w:val="28"/>
                                         </w:rPr>
-                                        <w:t>23</w:t>
+                                        <w:t>2</w:t>
+                                      </w:r>
+                                      <w:r>
+                                        <w:rPr>
+                                          <w:color w:val="FFFFFF" w:themeColor="background1"/>
+                                          <w:sz w:val="28"/>
+                                          <w:szCs w:val="28"/>
+                                        </w:rPr>
+                                        <w:t>6</w:t>
                                       </w:r>
                                       <w:r>
                                         <w:rPr>
@@ -3597,7 +3605,7 @@
                               <w:tag w:val=""/>
                               <w:id w:val="-650599894"/>
                               <w:dataBinding w:prefixMappings="xmlns:ns0='http://schemas.microsoft.com/office/2006/coverPageProps' " w:xpath="/ns0:CoverPageProperties[1]/ns0:PublishDate[1]" w:storeItemID="{55AF091B-3C7A-41E3-B477-F2FDAA23CFDA}"/>
-                              <w:date w:fullDate="2025-09-23T00:00:00Z">
+                              <w:date w:fullDate="2025-09-26T00:00:00Z">
                                 <w:dateFormat w:val="d/M/yyyy"/>
                                 <w:lid w:val="pt-BR"/>
                                 <w:storeMappedDataAs w:val="dateTime"/>
@@ -3622,7 +3630,15 @@
                                     <w:sz w:val="28"/>
                                     <w:szCs w:val="28"/>
                                   </w:rPr>
-                                  <w:t>23</w:t>
+                                  <w:t>2</w:t>
+                                </w:r>
+                                <w:r>
+                                  <w:rPr>
+                                    <w:color w:val="FFFFFF" w:themeColor="background1"/>
+                                    <w:sz w:val="28"/>
+                                    <w:szCs w:val="28"/>
+                                  </w:rPr>
+                                  <w:t>6</w:t>
                                 </w:r>
                                 <w:r>
                                   <w:rPr>
@@ -4568,15 +4584,2696 @@
     <w:p>
       <w:pPr>
         <w:pStyle w:val="Ttulo1"/>
+        <w:ind w:left="90"/>
+      </w:pPr>
+      <w:r>
+        <w:lastRenderedPageBreak/>
+        <w:t>Link GitHub</w:t>
+      </w:r>
+    </w:p>
+    <w:p>
+      <w:pPr>
+        <w:pStyle w:val="Ttulo1"/>
+        <w:numPr>
+          <w:ilvl w:val="1"/>
+          <w:numId w:val="7"/>
+        </w:numPr>
+        <w:tabs>
+          <w:tab w:val="left" w:pos="1134"/>
+        </w:tabs>
+      </w:pPr>
+      <w:r>
+        <w:t xml:space="preserve">Qual é o papel dos Design </w:t>
+      </w:r>
+      <w:proofErr w:type="spellStart"/>
+      <w:r>
+        <w:t>Patterns</w:t>
+      </w:r>
+      <w:proofErr w:type="spellEnd"/>
+      <w:r>
+        <w:t xml:space="preserve"> na solução de problemas de software?</w:t>
+      </w:r>
+    </w:p>
+    <w:p>
+      <w:r>
+        <w:t>São um conjunto de abordagens de codificação reutilizáveis que resolvem os problemas mais comuns encontrados durante o desenvolvimento de aplicativos</w:t>
+      </w:r>
+      <w:r>
+        <w:t xml:space="preserve">, </w:t>
+      </w:r>
+      <w:r>
+        <w:t xml:space="preserve">tendo como </w:t>
+      </w:r>
+      <w:r>
+        <w:t>Benefícios Principais:</w:t>
+      </w:r>
+    </w:p>
+    <w:p>
+      <w:pPr>
+        <w:pStyle w:val="PargrafodaLista"/>
         <w:numPr>
           <w:ilvl w:val="0"/>
-          <w:numId w:val="0"/>
+          <w:numId w:val="29"/>
         </w:numPr>
-        <w:ind w:left="90"/>
-      </w:pPr>
-      <w:r>
+      </w:pPr>
+      <w:r>
+        <w:rPr>
+          <w:b/>
+          <w:bCs/>
+        </w:rPr>
+        <w:t>Reutilização:</w:t>
+      </w:r>
+      <w:r>
+        <w:t xml:space="preserve"> Aplicam soluções já testadas e comprovadas pela comunidade</w:t>
+      </w:r>
+    </w:p>
+    <w:p>
+      <w:pPr>
+        <w:pStyle w:val="PargrafodaLista"/>
+        <w:numPr>
+          <w:ilvl w:val="0"/>
+          <w:numId w:val="29"/>
+        </w:numPr>
+      </w:pPr>
+      <w:r>
+        <w:rPr>
+          <w:b/>
+          <w:bCs/>
+        </w:rPr>
+        <w:t>Comunicação:</w:t>
+      </w:r>
+      <w:r>
+        <w:t xml:space="preserve"> Criam vocabulário técnico comum entre desenvolvedores</w:t>
+      </w:r>
+    </w:p>
+    <w:p>
+      <w:pPr>
+        <w:pStyle w:val="PargrafodaLista"/>
+        <w:numPr>
+          <w:ilvl w:val="0"/>
+          <w:numId w:val="29"/>
+        </w:numPr>
+      </w:pPr>
+      <w:r>
+        <w:rPr>
+          <w:b/>
+          <w:bCs/>
+        </w:rPr>
+        <w:t>Qualidade:</w:t>
+      </w:r>
+      <w:r>
+        <w:t xml:space="preserve"> Promovem boas práticas como baixo acoplamento e alta coesão</w:t>
+      </w:r>
+    </w:p>
+    <w:p>
+      <w:pPr>
+        <w:pStyle w:val="PargrafodaLista"/>
+        <w:numPr>
+          <w:ilvl w:val="0"/>
+          <w:numId w:val="29"/>
+        </w:numPr>
+      </w:pPr>
+      <w:r>
+        <w:rPr>
+          <w:b/>
+          <w:bCs/>
+        </w:rPr>
+        <w:t>Flexibilidade:</w:t>
+      </w:r>
+      <w:r>
+        <w:t xml:space="preserve"> Tornam código mais adaptável a mudanças futuras</w:t>
+      </w:r>
+    </w:p>
+    <w:p>
+      <w:pPr>
+        <w:pStyle w:val="PargrafodaLista"/>
+        <w:numPr>
+          <w:ilvl w:val="0"/>
+          <w:numId w:val="29"/>
+        </w:numPr>
+      </w:pPr>
+      <w:r>
+        <w:rPr>
+          <w:b/>
+          <w:bCs/>
+        </w:rPr>
+        <w:t>Manutenibilidade:</w:t>
+      </w:r>
+      <w:r>
+        <w:t xml:space="preserve"> Facilitam modificações sem quebrar código existente</w:t>
+      </w:r>
+    </w:p>
+    <w:p>
+      <w:pPr>
+        <w:pStyle w:val="PargrafodaLista"/>
+        <w:numPr>
+          <w:ilvl w:val="0"/>
+          <w:numId w:val="29"/>
+        </w:numPr>
+      </w:pPr>
+      <w:r>
+        <w:rPr>
+          <w:b/>
+          <w:bCs/>
+        </w:rPr>
+        <w:t>Documentação:</w:t>
+      </w:r>
+      <w:r>
+        <w:t xml:space="preserve"> Tornam código mais </w:t>
+      </w:r>
+      <w:proofErr w:type="spellStart"/>
+      <w:r>
+        <w:t>autodocumentado</w:t>
+      </w:r>
+      <w:proofErr w:type="spellEnd"/>
+      <w:r>
+        <w:t xml:space="preserve"> e compreensível</w:t>
+      </w:r>
+    </w:p>
+    <w:p/>
+    <w:p>
+      <w:pPr>
+        <w:rPr>
+          <w:b/>
+          <w:bCs/>
+        </w:rPr>
+      </w:pPr>
+      <w:r>
+        <w:rPr>
+          <w:b/>
+          <w:bCs/>
+        </w:rPr>
+        <w:t>Função Prática:</w:t>
+      </w:r>
+    </w:p>
+    <w:p>
+      <w:pPr>
+        <w:pStyle w:val="PargrafodaLista"/>
+        <w:numPr>
+          <w:ilvl w:val="0"/>
+          <w:numId w:val="30"/>
+        </w:numPr>
+      </w:pPr>
+      <w:r>
+        <w:t>Eles f</w:t>
+      </w:r>
+      <w:r>
+        <w:t>acilitam mudanças e evolução: padrões bem aplicados ajudam o sistema a absorver novos requisitos sem precisar reescrever grandes blocos de código.</w:t>
+      </w:r>
+    </w:p>
+    <w:p>
+      <w:pPr>
+        <w:pStyle w:val="PargrafodaLista"/>
+        <w:numPr>
+          <w:ilvl w:val="0"/>
+          <w:numId w:val="30"/>
+        </w:numPr>
+      </w:pPr>
+      <w:r>
+        <w:t xml:space="preserve">Cada </w:t>
+      </w:r>
+      <w:proofErr w:type="spellStart"/>
+      <w:r>
+        <w:t>pattern</w:t>
+      </w:r>
+      <w:proofErr w:type="spellEnd"/>
+      <w:r>
+        <w:t xml:space="preserve"> resolve problemas específicos - </w:t>
+      </w:r>
+      <w:proofErr w:type="spellStart"/>
+      <w:r>
+        <w:t>Singleton</w:t>
+      </w:r>
+      <w:proofErr w:type="spellEnd"/>
+      <w:r>
+        <w:t xml:space="preserve"> controla instanciação, </w:t>
+      </w:r>
+      <w:proofErr w:type="spellStart"/>
+      <w:r>
+        <w:t>Observer</w:t>
+      </w:r>
+      <w:proofErr w:type="spellEnd"/>
+      <w:r>
+        <w:t xml:space="preserve"> facilita comunicação desacoplada, </w:t>
+      </w:r>
+      <w:proofErr w:type="spellStart"/>
+      <w:r>
+        <w:t>Factory</w:t>
+      </w:r>
+      <w:proofErr w:type="spellEnd"/>
+      <w:r>
+        <w:t xml:space="preserve"> </w:t>
+      </w:r>
+      <w:proofErr w:type="spellStart"/>
+      <w:r>
+        <w:t>Method</w:t>
+      </w:r>
+      <w:proofErr w:type="spellEnd"/>
+      <w:r>
+        <w:t xml:space="preserve"> gerencia criação de objetos, etc.</w:t>
+      </w:r>
+    </w:p>
+    <w:p>
+      <w:pPr>
+        <w:rPr>
+          <w:b/>
+          <w:bCs/>
+        </w:rPr>
+      </w:pPr>
+      <w:r>
+        <w:rPr>
+          <w:b/>
+          <w:bCs/>
+        </w:rPr>
+        <w:t>Observações:</w:t>
+      </w:r>
+    </w:p>
+    <w:p>
+      <w:pPr>
+        <w:pStyle w:val="PargrafodaLista"/>
+        <w:numPr>
+          <w:ilvl w:val="0"/>
+          <w:numId w:val="31"/>
+        </w:numPr>
+      </w:pPr>
+      <w:r>
+        <w:t>Não são receitas prontas: funcionam como “modelos de pensamento”, que precisam ser adaptados ao contexto e ao problema.</w:t>
+      </w:r>
+    </w:p>
+    <w:p>
+      <w:pPr>
+        <w:pStyle w:val="PargrafodaLista"/>
+        <w:numPr>
+          <w:ilvl w:val="0"/>
+          <w:numId w:val="31"/>
+        </w:numPr>
+      </w:pPr>
+      <w:r>
+        <w:t>Devem ser usados apenas quando realmente resolvem um problema, não por serem "elegantes". Uso inadequado gera complexidade desnecessária</w:t>
+      </w:r>
+      <w:r>
+        <w:t>.</w:t>
+      </w:r>
+    </w:p>
+    <w:p>
+      <w:pPr>
+        <w:rPr>
+          <w:b/>
+          <w:bCs/>
+        </w:rPr>
+      </w:pPr>
+      <w:r>
+        <w:rPr>
+          <w:b/>
+          <w:bCs/>
+        </w:rPr>
+        <w:t>Exemplo:</w:t>
+      </w:r>
+    </w:p>
+    <w:p>
+      <w:r>
+        <w:t>Em um sistema de agendamento de consultas, temos d</w:t>
+      </w:r>
+      <w:r>
+        <w:t>uas entidades, o médico e o paciente, os quais não se comunicam diretamente, p</w:t>
+      </w:r>
+      <w:r>
+        <w:t>ois</w:t>
+      </w:r>
+      <w:r>
+        <w:t xml:space="preserve"> entre os dois temos o agendamento que não sabe como a ação é feita, desacoplando todas as informações do médico e do paciente, torando o software mais extensível futuramente.  Como Exemplo abaixo um dia podemos </w:t>
+      </w:r>
+      <w:r>
+        <w:t xml:space="preserve">e adicionar enviar WhatsApp ou notificar convênio, basta criar um novo </w:t>
+      </w:r>
+      <w:proofErr w:type="spellStart"/>
+      <w:r>
+        <w:t>Observer</w:t>
+      </w:r>
+      <w:proofErr w:type="spellEnd"/>
+      <w:r>
+        <w:t>, sem mudar a lógica central.</w:t>
+      </w:r>
+    </w:p>
+    <w:p/>
+    <w:p>
+      <w:pPr>
+        <w:shd w:val="clear" w:color="auto" w:fill="1E1F22"/>
+        <w:tabs>
+          <w:tab w:val="left" w:pos="916"/>
+          <w:tab w:val="left" w:pos="1832"/>
+          <w:tab w:val="left" w:pos="2748"/>
+          <w:tab w:val="left" w:pos="3664"/>
+          <w:tab w:val="left" w:pos="4580"/>
+          <w:tab w:val="left" w:pos="5496"/>
+          <w:tab w:val="left" w:pos="6412"/>
+          <w:tab w:val="left" w:pos="7328"/>
+          <w:tab w:val="left" w:pos="8244"/>
+          <w:tab w:val="left" w:pos="9160"/>
+          <w:tab w:val="left" w:pos="10076"/>
+          <w:tab w:val="left" w:pos="10992"/>
+          <w:tab w:val="left" w:pos="11908"/>
+          <w:tab w:val="left" w:pos="12824"/>
+          <w:tab w:val="left" w:pos="13740"/>
+          <w:tab w:val="left" w:pos="14656"/>
+        </w:tabs>
+        <w:spacing w:line="240" w:lineRule="auto"/>
+        <w:rPr>
+          <w:rFonts w:ascii="Courier New" w:eastAsia="Times New Roman" w:hAnsi="Courier New" w:cs="Courier New"/>
+          <w:color w:val="BCBEC4"/>
+          <w:sz w:val="20"/>
+          <w:szCs w:val="20"/>
+          <w:lang w:eastAsia="pt-BR"/>
+        </w:rPr>
+      </w:pPr>
+      <w:r>
+        <w:rPr>
+          <w:rFonts w:ascii="Courier New" w:eastAsia="Times New Roman" w:hAnsi="Courier New" w:cs="Courier New"/>
+          <w:color w:val="008400"/>
+          <w:sz w:val="20"/>
+          <w:szCs w:val="20"/>
+          <w:lang w:eastAsia="pt-BR"/>
+        </w:rPr>
+        <w:t>// Exemplo de uso</w:t>
+      </w:r>
+      <w:r>
+        <w:rPr>
+          <w:rFonts w:ascii="Courier New" w:eastAsia="Times New Roman" w:hAnsi="Courier New" w:cs="Courier New"/>
+          <w:color w:val="008400"/>
+          <w:sz w:val="20"/>
+          <w:szCs w:val="20"/>
+          <w:lang w:eastAsia="pt-BR"/>
+        </w:rPr>
+        <w:br/>
+      </w:r>
+      <w:proofErr w:type="spellStart"/>
+      <w:r>
+        <w:rPr>
+          <w:rFonts w:ascii="Courier New" w:eastAsia="Times New Roman" w:hAnsi="Courier New" w:cs="Courier New"/>
+          <w:color w:val="CF8E6D"/>
+          <w:sz w:val="20"/>
+          <w:szCs w:val="20"/>
+          <w:lang w:eastAsia="pt-BR"/>
+        </w:rPr>
+        <w:t>class</w:t>
+      </w:r>
+      <w:proofErr w:type="spellEnd"/>
+      <w:r>
+        <w:rPr>
+          <w:rFonts w:ascii="Courier New" w:eastAsia="Times New Roman" w:hAnsi="Courier New" w:cs="Courier New"/>
+          <w:color w:val="CF8E6D"/>
+          <w:sz w:val="20"/>
+          <w:szCs w:val="20"/>
+          <w:lang w:eastAsia="pt-BR"/>
+        </w:rPr>
+        <w:t xml:space="preserve"> </w:t>
+      </w:r>
+      <w:r>
+        <w:rPr>
+          <w:rFonts w:ascii="Courier New" w:eastAsia="Times New Roman" w:hAnsi="Courier New" w:cs="Courier New"/>
+          <w:color w:val="BCBEC4"/>
+          <w:sz w:val="20"/>
+          <w:szCs w:val="20"/>
+          <w:lang w:eastAsia="pt-BR"/>
+        </w:rPr>
+        <w:t>Program {</w:t>
+      </w:r>
+      <w:r>
+        <w:rPr>
+          <w:rFonts w:ascii="Courier New" w:eastAsia="Times New Roman" w:hAnsi="Courier New" w:cs="Courier New"/>
+          <w:color w:val="BCBEC4"/>
+          <w:sz w:val="20"/>
+          <w:szCs w:val="20"/>
+          <w:lang w:eastAsia="pt-BR"/>
+        </w:rPr>
+        <w:br/>
+        <w:t xml:space="preserve">    </w:t>
+      </w:r>
+      <w:r>
+        <w:rPr>
+          <w:rFonts w:ascii="Courier New" w:eastAsia="Times New Roman" w:hAnsi="Courier New" w:cs="Courier New"/>
+          <w:color w:val="CF8E6D"/>
+          <w:sz w:val="20"/>
+          <w:szCs w:val="20"/>
+          <w:lang w:eastAsia="pt-BR"/>
+        </w:rPr>
+        <w:t xml:space="preserve">static void </w:t>
+      </w:r>
+      <w:r>
+        <w:rPr>
+          <w:rFonts w:ascii="Courier New" w:eastAsia="Times New Roman" w:hAnsi="Courier New" w:cs="Courier New"/>
+          <w:color w:val="56A8F5"/>
+          <w:sz w:val="20"/>
+          <w:szCs w:val="20"/>
+          <w:lang w:eastAsia="pt-BR"/>
+        </w:rPr>
+        <w:t>Main</w:t>
+      </w:r>
+      <w:r>
+        <w:rPr>
+          <w:rFonts w:ascii="Courier New" w:eastAsia="Times New Roman" w:hAnsi="Courier New" w:cs="Courier New"/>
+          <w:color w:val="BCBEC4"/>
+          <w:sz w:val="20"/>
+          <w:szCs w:val="20"/>
+          <w:lang w:eastAsia="pt-BR"/>
+        </w:rPr>
+        <w:t>() {</w:t>
+      </w:r>
+      <w:r>
+        <w:rPr>
+          <w:rFonts w:ascii="Courier New" w:eastAsia="Times New Roman" w:hAnsi="Courier New" w:cs="Courier New"/>
+          <w:color w:val="BCBEC4"/>
+          <w:sz w:val="20"/>
+          <w:szCs w:val="20"/>
+          <w:lang w:eastAsia="pt-BR"/>
+        </w:rPr>
+        <w:br/>
+        <w:t xml:space="preserve">        </w:t>
+      </w:r>
+      <w:r>
+        <w:rPr>
+          <w:rFonts w:ascii="Courier New" w:eastAsia="Times New Roman" w:hAnsi="Courier New" w:cs="Courier New"/>
+          <w:color w:val="CF8E6D"/>
+          <w:sz w:val="20"/>
+          <w:szCs w:val="20"/>
+          <w:lang w:eastAsia="pt-BR"/>
+        </w:rPr>
+        <w:t xml:space="preserve">var </w:t>
+      </w:r>
+      <w:r>
+        <w:rPr>
+          <w:rFonts w:ascii="Courier New" w:eastAsia="Times New Roman" w:hAnsi="Courier New" w:cs="Courier New"/>
+          <w:color w:val="BCBEC4"/>
+          <w:sz w:val="20"/>
+          <w:szCs w:val="20"/>
+          <w:lang w:eastAsia="pt-BR"/>
+        </w:rPr>
+        <w:t xml:space="preserve">sistema = </w:t>
+      </w:r>
+      <w:r>
+        <w:rPr>
+          <w:rFonts w:ascii="Courier New" w:eastAsia="Times New Roman" w:hAnsi="Courier New" w:cs="Courier New"/>
+          <w:color w:val="CF8E6D"/>
+          <w:sz w:val="20"/>
+          <w:szCs w:val="20"/>
+          <w:lang w:eastAsia="pt-BR"/>
+        </w:rPr>
+        <w:t xml:space="preserve">new </w:t>
+      </w:r>
+      <w:proofErr w:type="spellStart"/>
+      <w:r>
+        <w:rPr>
+          <w:rFonts w:ascii="Courier New" w:eastAsia="Times New Roman" w:hAnsi="Courier New" w:cs="Courier New"/>
+          <w:color w:val="BCBEC4"/>
+          <w:sz w:val="20"/>
+          <w:szCs w:val="20"/>
+          <w:lang w:eastAsia="pt-BR"/>
+        </w:rPr>
+        <w:t>ConsultaAgendada</w:t>
+      </w:r>
+      <w:proofErr w:type="spellEnd"/>
+      <w:r>
+        <w:rPr>
+          <w:rFonts w:ascii="Courier New" w:eastAsia="Times New Roman" w:hAnsi="Courier New" w:cs="Courier New"/>
+          <w:color w:val="BCBEC4"/>
+          <w:sz w:val="20"/>
+          <w:szCs w:val="20"/>
+          <w:lang w:eastAsia="pt-BR"/>
+        </w:rPr>
+        <w:t>();</w:t>
+      </w:r>
+      <w:r>
+        <w:rPr>
+          <w:rFonts w:ascii="Courier New" w:eastAsia="Times New Roman" w:hAnsi="Courier New" w:cs="Courier New"/>
+          <w:color w:val="BCBEC4"/>
+          <w:sz w:val="20"/>
+          <w:szCs w:val="20"/>
+          <w:lang w:eastAsia="pt-BR"/>
+        </w:rPr>
+        <w:br/>
+      </w:r>
+      <w:r>
+        <w:rPr>
+          <w:rFonts w:ascii="Courier New" w:eastAsia="Times New Roman" w:hAnsi="Courier New" w:cs="Courier New"/>
+          <w:color w:val="BCBEC4"/>
+          <w:sz w:val="20"/>
+          <w:szCs w:val="20"/>
+          <w:lang w:eastAsia="pt-BR"/>
+        </w:rPr>
+        <w:br/>
+        <w:t xml:space="preserve">        </w:t>
+      </w:r>
+      <w:proofErr w:type="spellStart"/>
+      <w:r>
+        <w:rPr>
+          <w:rFonts w:ascii="Courier New" w:eastAsia="Times New Roman" w:hAnsi="Courier New" w:cs="Courier New"/>
+          <w:color w:val="BCBEC4"/>
+          <w:sz w:val="20"/>
+          <w:szCs w:val="20"/>
+          <w:lang w:eastAsia="pt-BR"/>
+        </w:rPr>
+        <w:t>sistema.RegistrarObserver</w:t>
+      </w:r>
+      <w:proofErr w:type="spellEnd"/>
+      <w:r>
+        <w:rPr>
+          <w:rFonts w:ascii="Courier New" w:eastAsia="Times New Roman" w:hAnsi="Courier New" w:cs="Courier New"/>
+          <w:color w:val="BCBEC4"/>
+          <w:sz w:val="20"/>
+          <w:szCs w:val="20"/>
+          <w:lang w:eastAsia="pt-BR"/>
+        </w:rPr>
+        <w:t>(</w:t>
+      </w:r>
+      <w:r>
+        <w:rPr>
+          <w:rFonts w:ascii="Courier New" w:eastAsia="Times New Roman" w:hAnsi="Courier New" w:cs="Courier New"/>
+          <w:color w:val="CF8E6D"/>
+          <w:sz w:val="20"/>
+          <w:szCs w:val="20"/>
+          <w:lang w:eastAsia="pt-BR"/>
+        </w:rPr>
+        <w:t xml:space="preserve">new </w:t>
+      </w:r>
+      <w:proofErr w:type="spellStart"/>
+      <w:r>
+        <w:rPr>
+          <w:rFonts w:ascii="Courier New" w:eastAsia="Times New Roman" w:hAnsi="Courier New" w:cs="Courier New"/>
+          <w:color w:val="BCBEC4"/>
+          <w:sz w:val="20"/>
+          <w:szCs w:val="20"/>
+          <w:lang w:eastAsia="pt-BR"/>
+        </w:rPr>
+        <w:t>NotificacaoEmail</w:t>
+      </w:r>
+      <w:proofErr w:type="spellEnd"/>
+      <w:r>
+        <w:rPr>
+          <w:rFonts w:ascii="Courier New" w:eastAsia="Times New Roman" w:hAnsi="Courier New" w:cs="Courier New"/>
+          <w:color w:val="BCBEC4"/>
+          <w:sz w:val="20"/>
+          <w:szCs w:val="20"/>
+          <w:lang w:eastAsia="pt-BR"/>
+        </w:rPr>
+        <w:t>());</w:t>
+      </w:r>
+      <w:r>
+        <w:rPr>
+          <w:rFonts w:ascii="Courier New" w:eastAsia="Times New Roman" w:hAnsi="Courier New" w:cs="Courier New"/>
+          <w:color w:val="BCBEC4"/>
+          <w:sz w:val="20"/>
+          <w:szCs w:val="20"/>
+          <w:lang w:eastAsia="pt-BR"/>
+        </w:rPr>
+        <w:br/>
+        <w:t xml:space="preserve">        </w:t>
+      </w:r>
+      <w:proofErr w:type="spellStart"/>
+      <w:r>
+        <w:rPr>
+          <w:rFonts w:ascii="Courier New" w:eastAsia="Times New Roman" w:hAnsi="Courier New" w:cs="Courier New"/>
+          <w:color w:val="BCBEC4"/>
+          <w:sz w:val="20"/>
+          <w:szCs w:val="20"/>
+          <w:lang w:eastAsia="pt-BR"/>
+        </w:rPr>
+        <w:t>sistema.RegistrarObserver</w:t>
+      </w:r>
+      <w:proofErr w:type="spellEnd"/>
+      <w:r>
+        <w:rPr>
+          <w:rFonts w:ascii="Courier New" w:eastAsia="Times New Roman" w:hAnsi="Courier New" w:cs="Courier New"/>
+          <w:color w:val="BCBEC4"/>
+          <w:sz w:val="20"/>
+          <w:szCs w:val="20"/>
+          <w:lang w:eastAsia="pt-BR"/>
+        </w:rPr>
+        <w:t>(</w:t>
+      </w:r>
+      <w:r>
+        <w:rPr>
+          <w:rFonts w:ascii="Courier New" w:eastAsia="Times New Roman" w:hAnsi="Courier New" w:cs="Courier New"/>
+          <w:color w:val="CF8E6D"/>
+          <w:sz w:val="20"/>
+          <w:szCs w:val="20"/>
+          <w:lang w:eastAsia="pt-BR"/>
+        </w:rPr>
+        <w:t xml:space="preserve">new </w:t>
+      </w:r>
+      <w:proofErr w:type="spellStart"/>
+      <w:r>
+        <w:rPr>
+          <w:rFonts w:ascii="Courier New" w:eastAsia="Times New Roman" w:hAnsi="Courier New" w:cs="Courier New"/>
+          <w:color w:val="BCBEC4"/>
+          <w:sz w:val="20"/>
+          <w:szCs w:val="20"/>
+          <w:lang w:eastAsia="pt-BR"/>
+        </w:rPr>
+        <w:t>AtualizarAgendaMedico</w:t>
+      </w:r>
+      <w:proofErr w:type="spellEnd"/>
+      <w:r>
+        <w:rPr>
+          <w:rFonts w:ascii="Courier New" w:eastAsia="Times New Roman" w:hAnsi="Courier New" w:cs="Courier New"/>
+          <w:color w:val="BCBEC4"/>
+          <w:sz w:val="20"/>
+          <w:szCs w:val="20"/>
+          <w:lang w:eastAsia="pt-BR"/>
+        </w:rPr>
+        <w:t>());</w:t>
+      </w:r>
+      <w:r>
+        <w:rPr>
+          <w:rFonts w:ascii="Courier New" w:eastAsia="Times New Roman" w:hAnsi="Courier New" w:cs="Courier New"/>
+          <w:color w:val="BCBEC4"/>
+          <w:sz w:val="20"/>
+          <w:szCs w:val="20"/>
+          <w:lang w:eastAsia="pt-BR"/>
+        </w:rPr>
+        <w:br/>
+        <w:t xml:space="preserve">        </w:t>
+      </w:r>
+      <w:proofErr w:type="spellStart"/>
+      <w:r>
+        <w:rPr>
+          <w:rFonts w:ascii="Courier New" w:eastAsia="Times New Roman" w:hAnsi="Courier New" w:cs="Courier New"/>
+          <w:color w:val="BCBEC4"/>
+          <w:sz w:val="20"/>
+          <w:szCs w:val="20"/>
+          <w:lang w:eastAsia="pt-BR"/>
+        </w:rPr>
+        <w:t>sistema.RegistrarObserver</w:t>
+      </w:r>
+      <w:proofErr w:type="spellEnd"/>
+      <w:r>
+        <w:rPr>
+          <w:rFonts w:ascii="Courier New" w:eastAsia="Times New Roman" w:hAnsi="Courier New" w:cs="Courier New"/>
+          <w:color w:val="BCBEC4"/>
+          <w:sz w:val="20"/>
+          <w:szCs w:val="20"/>
+          <w:lang w:eastAsia="pt-BR"/>
+        </w:rPr>
+        <w:t>(</w:t>
+      </w:r>
+      <w:r>
+        <w:rPr>
+          <w:rFonts w:ascii="Courier New" w:eastAsia="Times New Roman" w:hAnsi="Courier New" w:cs="Courier New"/>
+          <w:color w:val="CF8E6D"/>
+          <w:sz w:val="20"/>
+          <w:szCs w:val="20"/>
+          <w:lang w:eastAsia="pt-BR"/>
+        </w:rPr>
+        <w:t xml:space="preserve">new </w:t>
+      </w:r>
+      <w:proofErr w:type="spellStart"/>
+      <w:r>
+        <w:rPr>
+          <w:rFonts w:ascii="Courier New" w:eastAsia="Times New Roman" w:hAnsi="Courier New" w:cs="Courier New"/>
+          <w:color w:val="BCBEC4"/>
+          <w:sz w:val="20"/>
+          <w:szCs w:val="20"/>
+          <w:lang w:eastAsia="pt-BR"/>
+        </w:rPr>
+        <w:t>RelatorioEstatistico</w:t>
+      </w:r>
+      <w:proofErr w:type="spellEnd"/>
+      <w:r>
+        <w:rPr>
+          <w:rFonts w:ascii="Courier New" w:eastAsia="Times New Roman" w:hAnsi="Courier New" w:cs="Courier New"/>
+          <w:color w:val="BCBEC4"/>
+          <w:sz w:val="20"/>
+          <w:szCs w:val="20"/>
+          <w:lang w:eastAsia="pt-BR"/>
+        </w:rPr>
+        <w:t>());</w:t>
+      </w:r>
+      <w:r>
+        <w:rPr>
+          <w:rFonts w:ascii="Courier New" w:eastAsia="Times New Roman" w:hAnsi="Courier New" w:cs="Courier New"/>
+          <w:color w:val="BCBEC4"/>
+          <w:sz w:val="20"/>
+          <w:szCs w:val="20"/>
+          <w:lang w:eastAsia="pt-BR"/>
+        </w:rPr>
+        <w:br/>
+      </w:r>
+      <w:r>
+        <w:rPr>
+          <w:rFonts w:ascii="Courier New" w:eastAsia="Times New Roman" w:hAnsi="Courier New" w:cs="Courier New"/>
+          <w:color w:val="BCBEC4"/>
+          <w:sz w:val="20"/>
+          <w:szCs w:val="20"/>
+          <w:lang w:eastAsia="pt-BR"/>
+        </w:rPr>
+        <w:br/>
+        <w:t xml:space="preserve">        </w:t>
+      </w:r>
+      <w:proofErr w:type="spellStart"/>
+      <w:r>
+        <w:rPr>
+          <w:rFonts w:ascii="Courier New" w:eastAsia="Times New Roman" w:hAnsi="Courier New" w:cs="Courier New"/>
+          <w:color w:val="BCBEC4"/>
+          <w:sz w:val="20"/>
+          <w:szCs w:val="20"/>
+          <w:lang w:eastAsia="pt-BR"/>
+        </w:rPr>
+        <w:t>sistema.AgendarConsulta</w:t>
+      </w:r>
+      <w:proofErr w:type="spellEnd"/>
+      <w:r>
+        <w:rPr>
+          <w:rFonts w:ascii="Courier New" w:eastAsia="Times New Roman" w:hAnsi="Courier New" w:cs="Courier New"/>
+          <w:color w:val="BCBEC4"/>
+          <w:sz w:val="20"/>
+          <w:szCs w:val="20"/>
+          <w:lang w:eastAsia="pt-BR"/>
+        </w:rPr>
+        <w:t>(</w:t>
+      </w:r>
+      <w:r>
+        <w:rPr>
+          <w:rFonts w:ascii="Courier New" w:eastAsia="Times New Roman" w:hAnsi="Courier New" w:cs="Courier New"/>
+          <w:color w:val="CF8E6D"/>
+          <w:sz w:val="20"/>
+          <w:szCs w:val="20"/>
+          <w:lang w:eastAsia="pt-BR"/>
+        </w:rPr>
+        <w:t xml:space="preserve">new </w:t>
+      </w:r>
+      <w:r>
+        <w:rPr>
+          <w:rFonts w:ascii="Courier New" w:eastAsia="Times New Roman" w:hAnsi="Courier New" w:cs="Courier New"/>
+          <w:color w:val="BCBEC4"/>
+          <w:sz w:val="20"/>
+          <w:szCs w:val="20"/>
+          <w:lang w:eastAsia="pt-BR"/>
+        </w:rPr>
+        <w:t xml:space="preserve">Consulta { Paciente = </w:t>
+      </w:r>
+      <w:r>
+        <w:rPr>
+          <w:rFonts w:ascii="Courier New" w:eastAsia="Times New Roman" w:hAnsi="Courier New" w:cs="Courier New"/>
+          <w:color w:val="6AAB73"/>
+          <w:sz w:val="20"/>
+          <w:szCs w:val="20"/>
+          <w:lang w:eastAsia="pt-BR"/>
+        </w:rPr>
+        <w:t>"João"</w:t>
+      </w:r>
+      <w:r>
+        <w:rPr>
+          <w:rFonts w:ascii="Courier New" w:eastAsia="Times New Roman" w:hAnsi="Courier New" w:cs="Courier New"/>
+          <w:color w:val="BCBEC4"/>
+          <w:sz w:val="20"/>
+          <w:szCs w:val="20"/>
+          <w:lang w:eastAsia="pt-BR"/>
+        </w:rPr>
+        <w:t xml:space="preserve">, Medico = </w:t>
+      </w:r>
+      <w:r>
+        <w:rPr>
+          <w:rFonts w:ascii="Courier New" w:eastAsia="Times New Roman" w:hAnsi="Courier New" w:cs="Courier New"/>
+          <w:color w:val="6AAB73"/>
+          <w:sz w:val="20"/>
+          <w:szCs w:val="20"/>
+          <w:lang w:eastAsia="pt-BR"/>
+        </w:rPr>
+        <w:t xml:space="preserve">"Dra. Maria" </w:t>
+      </w:r>
+      <w:r>
+        <w:rPr>
+          <w:rFonts w:ascii="Courier New" w:eastAsia="Times New Roman" w:hAnsi="Courier New" w:cs="Courier New"/>
+          <w:color w:val="BCBEC4"/>
+          <w:sz w:val="20"/>
+          <w:szCs w:val="20"/>
+          <w:lang w:eastAsia="pt-BR"/>
+        </w:rPr>
+        <w:t>});</w:t>
+      </w:r>
+      <w:r>
+        <w:rPr>
+          <w:rFonts w:ascii="Courier New" w:eastAsia="Times New Roman" w:hAnsi="Courier New" w:cs="Courier New"/>
+          <w:color w:val="BCBEC4"/>
+          <w:sz w:val="20"/>
+          <w:szCs w:val="20"/>
+          <w:lang w:eastAsia="pt-BR"/>
+        </w:rPr>
+        <w:br/>
+        <w:t xml:space="preserve">    }</w:t>
+      </w:r>
+      <w:r>
+        <w:rPr>
+          <w:rFonts w:ascii="Courier New" w:eastAsia="Times New Roman" w:hAnsi="Courier New" w:cs="Courier New"/>
+          <w:color w:val="BCBEC4"/>
+          <w:sz w:val="20"/>
+          <w:szCs w:val="20"/>
+          <w:lang w:eastAsia="pt-BR"/>
+        </w:rPr>
+        <w:br/>
+        <w:t>}</w:t>
+      </w:r>
+    </w:p>
+    <w:p>
+      <w:pPr>
+        <w:pStyle w:val="Ttulo1"/>
+        <w:numPr>
+          <w:ilvl w:val="1"/>
+          <w:numId w:val="7"/>
+        </w:numPr>
+        <w:tabs>
+          <w:tab w:val="left" w:pos="1134"/>
+        </w:tabs>
+      </w:pPr>
+      <w:r>
+        <w:t>Qual é o papel das Fachadas na integração de contextos limitados?</w:t>
+      </w:r>
+    </w:p>
+    <w:p>
+      <w:r>
+        <w:t>Simplificação da comunicação: a fachada expõe uma interface única e simplificada para interações entre dois contextos, escondendo a complexidade interna.</w:t>
+      </w:r>
+    </w:p>
+    <w:p>
+      <w:pPr>
+        <w:pStyle w:val="PargrafodaLista"/>
+        <w:numPr>
+          <w:ilvl w:val="0"/>
+          <w:numId w:val="32"/>
+        </w:numPr>
+      </w:pPr>
+      <w:r>
+        <w:rPr>
+          <w:b/>
+          <w:bCs/>
+        </w:rPr>
+        <w:t>Isolamento de mudanças:</w:t>
+      </w:r>
+      <w:r>
+        <w:t xml:space="preserve"> se o modelo interno de um contexto mudar, a fachada absorve essas mudanças sem quebrar o contrato com os outros contextos.</w:t>
+      </w:r>
+    </w:p>
+    <w:p>
+      <w:pPr>
+        <w:pStyle w:val="PargrafodaLista"/>
+        <w:numPr>
+          <w:ilvl w:val="0"/>
+          <w:numId w:val="32"/>
+        </w:numPr>
+      </w:pPr>
+      <w:r>
+        <w:rPr>
+          <w:b/>
+          <w:bCs/>
+        </w:rPr>
+        <w:t>Redução de acoplamento:</w:t>
+      </w:r>
+      <w:r>
+        <w:t xml:space="preserve"> em vez de outros contextos conhecerem os detalhes internos, eles falam apenas com a fachada.</w:t>
+      </w:r>
+    </w:p>
+    <w:p>
+      <w:pPr>
+        <w:pStyle w:val="PargrafodaLista"/>
+        <w:numPr>
+          <w:ilvl w:val="0"/>
+          <w:numId w:val="32"/>
+        </w:numPr>
+      </w:pPr>
+      <w:r>
+        <w:rPr>
+          <w:b/>
+          <w:bCs/>
+        </w:rPr>
         <w:lastRenderedPageBreak/>
-        <w:t>Link GitHub</w:t>
+        <w:t>Organização e clareza:</w:t>
+      </w:r>
+      <w:r>
+        <w:t xml:space="preserve"> serve como “ponto de contato oficial” entre contextos, deixando explícito como eles se comunicam.</w:t>
+      </w:r>
+    </w:p>
+    <w:p>
+      <w:pPr>
+        <w:rPr>
+          <w:b/>
+          <w:bCs/>
+        </w:rPr>
+      </w:pPr>
+      <w:r>
+        <w:rPr>
+          <w:b/>
+          <w:bCs/>
+        </w:rPr>
+        <w:t>Exemplo:</w:t>
+      </w:r>
+    </w:p>
+    <w:p>
+      <w:r>
+        <w:t>A Fachada atua como ponto único de entrada para operações complexas entre contextos limitados.</w:t>
+      </w:r>
+    </w:p>
+    <w:p>
+      <w:r>
+        <w:t xml:space="preserve">Ela simplifica a integração, expondo apenas métodos necessários </w:t>
+      </w:r>
+      <w:r>
+        <w:t xml:space="preserve">como </w:t>
+      </w:r>
+      <w:proofErr w:type="spellStart"/>
+      <w:r>
+        <w:t>AgendarConsulta</w:t>
+      </w:r>
+      <w:proofErr w:type="spellEnd"/>
+      <w:r>
+        <w:t>.</w:t>
+      </w:r>
+    </w:p>
+    <w:p>
+      <w:r>
+        <w:t>Também reduz o acoplamento, isolando detalhes internos de cada contexto.</w:t>
+      </w:r>
+    </w:p>
+    <w:p>
+      <w:r>
+        <w:t>Assim, garante clareza, estabilidade e flexibilidade na comunicação entre subsistemas.</w:t>
+      </w:r>
+    </w:p>
+    <w:p/>
+    <w:p>
+      <w:pPr>
+        <w:shd w:val="clear" w:color="auto" w:fill="1E1F22"/>
+        <w:tabs>
+          <w:tab w:val="left" w:pos="916"/>
+          <w:tab w:val="left" w:pos="1832"/>
+          <w:tab w:val="left" w:pos="2748"/>
+          <w:tab w:val="left" w:pos="3664"/>
+          <w:tab w:val="left" w:pos="4580"/>
+          <w:tab w:val="left" w:pos="5496"/>
+          <w:tab w:val="left" w:pos="6412"/>
+          <w:tab w:val="left" w:pos="7328"/>
+          <w:tab w:val="left" w:pos="8244"/>
+          <w:tab w:val="left" w:pos="9160"/>
+          <w:tab w:val="left" w:pos="10076"/>
+          <w:tab w:val="left" w:pos="10992"/>
+          <w:tab w:val="left" w:pos="11908"/>
+          <w:tab w:val="left" w:pos="12824"/>
+          <w:tab w:val="left" w:pos="13740"/>
+          <w:tab w:val="left" w:pos="14656"/>
+        </w:tabs>
+        <w:spacing w:line="240" w:lineRule="auto"/>
+        <w:rPr>
+          <w:rFonts w:ascii="Courier New" w:eastAsia="Times New Roman" w:hAnsi="Courier New" w:cs="Courier New"/>
+          <w:color w:val="BCBEC4"/>
+          <w:sz w:val="20"/>
+          <w:szCs w:val="20"/>
+          <w:lang w:eastAsia="pt-BR"/>
+        </w:rPr>
+      </w:pPr>
+      <w:r>
+        <w:rPr>
+          <w:rFonts w:ascii="Courier New" w:eastAsia="Times New Roman" w:hAnsi="Courier New" w:cs="Courier New"/>
+          <w:color w:val="BCBEC4"/>
+          <w:sz w:val="20"/>
+          <w:szCs w:val="20"/>
+          <w:lang w:eastAsia="pt-BR"/>
+        </w:rPr>
+        <w:t xml:space="preserve">var </w:t>
+      </w:r>
+      <w:proofErr w:type="spellStart"/>
+      <w:r>
+        <w:rPr>
+          <w:rFonts w:ascii="Courier New" w:eastAsia="Times New Roman" w:hAnsi="Courier New" w:cs="Courier New"/>
+          <w:color w:val="C77DBB"/>
+          <w:sz w:val="20"/>
+          <w:szCs w:val="20"/>
+          <w:lang w:eastAsia="pt-BR"/>
+        </w:rPr>
+        <w:t>facade</w:t>
+      </w:r>
+      <w:proofErr w:type="spellEnd"/>
+      <w:r>
+        <w:rPr>
+          <w:rFonts w:ascii="Courier New" w:eastAsia="Times New Roman" w:hAnsi="Courier New" w:cs="Courier New"/>
+          <w:color w:val="C77DBB"/>
+          <w:sz w:val="20"/>
+          <w:szCs w:val="20"/>
+          <w:lang w:eastAsia="pt-BR"/>
+        </w:rPr>
+        <w:t xml:space="preserve"> </w:t>
+      </w:r>
+      <w:r>
+        <w:rPr>
+          <w:rFonts w:ascii="Courier New" w:eastAsia="Times New Roman" w:hAnsi="Courier New" w:cs="Courier New"/>
+          <w:color w:val="BCBEC4"/>
+          <w:sz w:val="20"/>
+          <w:szCs w:val="20"/>
+          <w:lang w:eastAsia="pt-BR"/>
+        </w:rPr>
+        <w:t xml:space="preserve">= </w:t>
+      </w:r>
+      <w:r>
+        <w:rPr>
+          <w:rFonts w:ascii="Courier New" w:eastAsia="Times New Roman" w:hAnsi="Courier New" w:cs="Courier New"/>
+          <w:color w:val="CF8E6D"/>
+          <w:sz w:val="20"/>
+          <w:szCs w:val="20"/>
+          <w:lang w:eastAsia="pt-BR"/>
+        </w:rPr>
+        <w:t xml:space="preserve">new </w:t>
+      </w:r>
+      <w:proofErr w:type="spellStart"/>
+      <w:r>
+        <w:rPr>
+          <w:rFonts w:ascii="Courier New" w:eastAsia="Times New Roman" w:hAnsi="Courier New" w:cs="Courier New"/>
+          <w:color w:val="BCBEC4"/>
+          <w:sz w:val="20"/>
+          <w:szCs w:val="20"/>
+          <w:lang w:eastAsia="pt-BR"/>
+        </w:rPr>
+        <w:t>AgendamentoFacade</w:t>
+      </w:r>
+      <w:proofErr w:type="spellEnd"/>
+      <w:r>
+        <w:rPr>
+          <w:rFonts w:ascii="Courier New" w:eastAsia="Times New Roman" w:hAnsi="Courier New" w:cs="Courier New"/>
+          <w:color w:val="BCBEC4"/>
+          <w:sz w:val="20"/>
+          <w:szCs w:val="20"/>
+          <w:lang w:eastAsia="pt-BR"/>
+        </w:rPr>
+        <w:t>(</w:t>
+      </w:r>
+      <w:r>
+        <w:rPr>
+          <w:rFonts w:ascii="Courier New" w:eastAsia="Times New Roman" w:hAnsi="Courier New" w:cs="Courier New"/>
+          <w:color w:val="BCBEC4"/>
+          <w:sz w:val="20"/>
+          <w:szCs w:val="20"/>
+          <w:lang w:eastAsia="pt-BR"/>
+        </w:rPr>
+        <w:br/>
+        <w:t xml:space="preserve">        </w:t>
+      </w:r>
+      <w:r>
+        <w:rPr>
+          <w:rFonts w:ascii="Courier New" w:eastAsia="Times New Roman" w:hAnsi="Courier New" w:cs="Courier New"/>
+          <w:color w:val="CF8E6D"/>
+          <w:sz w:val="20"/>
+          <w:szCs w:val="20"/>
+          <w:lang w:eastAsia="pt-BR"/>
+        </w:rPr>
+        <w:t xml:space="preserve">new </w:t>
+      </w:r>
+      <w:proofErr w:type="spellStart"/>
+      <w:r>
+        <w:rPr>
+          <w:rFonts w:ascii="Courier New" w:eastAsia="Times New Roman" w:hAnsi="Courier New" w:cs="Courier New"/>
+          <w:color w:val="BCBEC4"/>
+          <w:sz w:val="20"/>
+          <w:szCs w:val="20"/>
+          <w:lang w:eastAsia="pt-BR"/>
+        </w:rPr>
+        <w:t>PacienteService</w:t>
+      </w:r>
+      <w:proofErr w:type="spellEnd"/>
+      <w:r>
+        <w:rPr>
+          <w:rFonts w:ascii="Courier New" w:eastAsia="Times New Roman" w:hAnsi="Courier New" w:cs="Courier New"/>
+          <w:color w:val="BCBEC4"/>
+          <w:sz w:val="20"/>
+          <w:szCs w:val="20"/>
+          <w:lang w:eastAsia="pt-BR"/>
+        </w:rPr>
+        <w:t>(),</w:t>
+      </w:r>
+      <w:r>
+        <w:rPr>
+          <w:rFonts w:ascii="Courier New" w:eastAsia="Times New Roman" w:hAnsi="Courier New" w:cs="Courier New"/>
+          <w:color w:val="BCBEC4"/>
+          <w:sz w:val="20"/>
+          <w:szCs w:val="20"/>
+          <w:lang w:eastAsia="pt-BR"/>
+        </w:rPr>
+        <w:br/>
+        <w:t xml:space="preserve">        </w:t>
+      </w:r>
+      <w:r>
+        <w:rPr>
+          <w:rFonts w:ascii="Courier New" w:eastAsia="Times New Roman" w:hAnsi="Courier New" w:cs="Courier New"/>
+          <w:color w:val="CF8E6D"/>
+          <w:sz w:val="20"/>
+          <w:szCs w:val="20"/>
+          <w:lang w:eastAsia="pt-BR"/>
+        </w:rPr>
+        <w:t xml:space="preserve">new </w:t>
+      </w:r>
+      <w:proofErr w:type="spellStart"/>
+      <w:r>
+        <w:rPr>
+          <w:rFonts w:ascii="Courier New" w:eastAsia="Times New Roman" w:hAnsi="Courier New" w:cs="Courier New"/>
+          <w:color w:val="BCBEC4"/>
+          <w:sz w:val="20"/>
+          <w:szCs w:val="20"/>
+          <w:lang w:eastAsia="pt-BR"/>
+        </w:rPr>
+        <w:t>MedicoService</w:t>
+      </w:r>
+      <w:proofErr w:type="spellEnd"/>
+      <w:r>
+        <w:rPr>
+          <w:rFonts w:ascii="Courier New" w:eastAsia="Times New Roman" w:hAnsi="Courier New" w:cs="Courier New"/>
+          <w:color w:val="BCBEC4"/>
+          <w:sz w:val="20"/>
+          <w:szCs w:val="20"/>
+          <w:lang w:eastAsia="pt-BR"/>
+        </w:rPr>
+        <w:t>(),</w:t>
+      </w:r>
+      <w:r>
+        <w:rPr>
+          <w:rFonts w:ascii="Courier New" w:eastAsia="Times New Roman" w:hAnsi="Courier New" w:cs="Courier New"/>
+          <w:color w:val="BCBEC4"/>
+          <w:sz w:val="20"/>
+          <w:szCs w:val="20"/>
+          <w:lang w:eastAsia="pt-BR"/>
+        </w:rPr>
+        <w:br/>
+        <w:t xml:space="preserve">        </w:t>
+      </w:r>
+      <w:r>
+        <w:rPr>
+          <w:rFonts w:ascii="Courier New" w:eastAsia="Times New Roman" w:hAnsi="Courier New" w:cs="Courier New"/>
+          <w:color w:val="CF8E6D"/>
+          <w:sz w:val="20"/>
+          <w:szCs w:val="20"/>
+          <w:lang w:eastAsia="pt-BR"/>
+        </w:rPr>
+        <w:t xml:space="preserve">new </w:t>
+      </w:r>
+      <w:proofErr w:type="spellStart"/>
+      <w:r>
+        <w:rPr>
+          <w:rFonts w:ascii="Courier New" w:eastAsia="Times New Roman" w:hAnsi="Courier New" w:cs="Courier New"/>
+          <w:color w:val="BCBEC4"/>
+          <w:sz w:val="20"/>
+          <w:szCs w:val="20"/>
+          <w:lang w:eastAsia="pt-BR"/>
+        </w:rPr>
+        <w:t>ConsultaService</w:t>
+      </w:r>
+      <w:proofErr w:type="spellEnd"/>
+      <w:r>
+        <w:rPr>
+          <w:rFonts w:ascii="Courier New" w:eastAsia="Times New Roman" w:hAnsi="Courier New" w:cs="Courier New"/>
+          <w:color w:val="BCBEC4"/>
+          <w:sz w:val="20"/>
+          <w:szCs w:val="20"/>
+          <w:lang w:eastAsia="pt-BR"/>
+        </w:rPr>
+        <w:t>()</w:t>
+      </w:r>
+      <w:r>
+        <w:rPr>
+          <w:rFonts w:ascii="Courier New" w:eastAsia="Times New Roman" w:hAnsi="Courier New" w:cs="Courier New"/>
+          <w:color w:val="BCBEC4"/>
+          <w:sz w:val="20"/>
+          <w:szCs w:val="20"/>
+          <w:lang w:eastAsia="pt-BR"/>
+        </w:rPr>
+        <w:br/>
+        <w:t>);</w:t>
+      </w:r>
+      <w:r>
+        <w:rPr>
+          <w:rFonts w:ascii="Courier New" w:eastAsia="Times New Roman" w:hAnsi="Courier New" w:cs="Courier New"/>
+          <w:color w:val="BCBEC4"/>
+          <w:sz w:val="20"/>
+          <w:szCs w:val="20"/>
+          <w:lang w:eastAsia="pt-BR"/>
+        </w:rPr>
+        <w:br/>
+      </w:r>
+      <w:r>
+        <w:rPr>
+          <w:rFonts w:ascii="Courier New" w:eastAsia="Times New Roman" w:hAnsi="Courier New" w:cs="Courier New"/>
+          <w:color w:val="BCBEC4"/>
+          <w:sz w:val="20"/>
+          <w:szCs w:val="20"/>
+          <w:lang w:eastAsia="pt-BR"/>
+        </w:rPr>
+        <w:br/>
+        <w:t xml:space="preserve">var </w:t>
+      </w:r>
+      <w:r>
+        <w:rPr>
+          <w:rFonts w:ascii="Courier New" w:eastAsia="Times New Roman" w:hAnsi="Courier New" w:cs="Courier New"/>
+          <w:color w:val="C77DBB"/>
+          <w:sz w:val="20"/>
+          <w:szCs w:val="20"/>
+          <w:lang w:eastAsia="pt-BR"/>
+        </w:rPr>
+        <w:t xml:space="preserve">consulta </w:t>
+      </w:r>
+      <w:r>
+        <w:rPr>
+          <w:rFonts w:ascii="Courier New" w:eastAsia="Times New Roman" w:hAnsi="Courier New" w:cs="Courier New"/>
+          <w:color w:val="BCBEC4"/>
+          <w:sz w:val="20"/>
+          <w:szCs w:val="20"/>
+          <w:lang w:eastAsia="pt-BR"/>
+        </w:rPr>
+        <w:t xml:space="preserve">= </w:t>
+      </w:r>
+      <w:proofErr w:type="spellStart"/>
+      <w:r>
+        <w:rPr>
+          <w:rFonts w:ascii="Courier New" w:eastAsia="Times New Roman" w:hAnsi="Courier New" w:cs="Courier New"/>
+          <w:color w:val="C77DBB"/>
+          <w:sz w:val="20"/>
+          <w:szCs w:val="20"/>
+          <w:lang w:eastAsia="pt-BR"/>
+        </w:rPr>
+        <w:t>facade</w:t>
+      </w:r>
+      <w:r>
+        <w:rPr>
+          <w:rFonts w:ascii="Courier New" w:eastAsia="Times New Roman" w:hAnsi="Courier New" w:cs="Courier New"/>
+          <w:color w:val="BCBEC4"/>
+          <w:sz w:val="20"/>
+          <w:szCs w:val="20"/>
+          <w:lang w:eastAsia="pt-BR"/>
+        </w:rPr>
+        <w:t>.AgendarConsulta</w:t>
+      </w:r>
+      <w:proofErr w:type="spellEnd"/>
+      <w:r>
+        <w:rPr>
+          <w:rFonts w:ascii="Courier New" w:eastAsia="Times New Roman" w:hAnsi="Courier New" w:cs="Courier New"/>
+          <w:color w:val="BCBEC4"/>
+          <w:sz w:val="20"/>
+          <w:szCs w:val="20"/>
+          <w:lang w:eastAsia="pt-BR"/>
+        </w:rPr>
+        <w:t>(</w:t>
+      </w:r>
+      <w:r>
+        <w:rPr>
+          <w:rFonts w:ascii="Courier New" w:eastAsia="Times New Roman" w:hAnsi="Courier New" w:cs="Courier New"/>
+          <w:color w:val="2AACB8"/>
+          <w:sz w:val="20"/>
+          <w:szCs w:val="20"/>
+          <w:lang w:eastAsia="pt-BR"/>
+        </w:rPr>
+        <w:t>1</w:t>
+      </w:r>
+      <w:r>
+        <w:rPr>
+          <w:rFonts w:ascii="Courier New" w:eastAsia="Times New Roman" w:hAnsi="Courier New" w:cs="Courier New"/>
+          <w:color w:val="BCBEC4"/>
+          <w:sz w:val="20"/>
+          <w:szCs w:val="20"/>
+          <w:lang w:eastAsia="pt-BR"/>
+        </w:rPr>
+        <w:t xml:space="preserve">, </w:t>
+      </w:r>
+      <w:r>
+        <w:rPr>
+          <w:rFonts w:ascii="Courier New" w:eastAsia="Times New Roman" w:hAnsi="Courier New" w:cs="Courier New"/>
+          <w:color w:val="2AACB8"/>
+          <w:sz w:val="20"/>
+          <w:szCs w:val="20"/>
+          <w:lang w:eastAsia="pt-BR"/>
+        </w:rPr>
+        <w:t>10</w:t>
+      </w:r>
+      <w:r>
+        <w:rPr>
+          <w:rFonts w:ascii="Courier New" w:eastAsia="Times New Roman" w:hAnsi="Courier New" w:cs="Courier New"/>
+          <w:color w:val="BCBEC4"/>
+          <w:sz w:val="20"/>
+          <w:szCs w:val="20"/>
+          <w:lang w:eastAsia="pt-BR"/>
+        </w:rPr>
+        <w:t xml:space="preserve">, </w:t>
+      </w:r>
+      <w:proofErr w:type="spellStart"/>
+      <w:r>
+        <w:rPr>
+          <w:rFonts w:ascii="Courier New" w:eastAsia="Times New Roman" w:hAnsi="Courier New" w:cs="Courier New"/>
+          <w:color w:val="BCBEC4"/>
+          <w:sz w:val="20"/>
+          <w:szCs w:val="20"/>
+          <w:lang w:eastAsia="pt-BR"/>
+        </w:rPr>
+        <w:t>DateTime.Now.AddDays</w:t>
+      </w:r>
+      <w:proofErr w:type="spellEnd"/>
+      <w:r>
+        <w:rPr>
+          <w:rFonts w:ascii="Courier New" w:eastAsia="Times New Roman" w:hAnsi="Courier New" w:cs="Courier New"/>
+          <w:color w:val="BCBEC4"/>
+          <w:sz w:val="20"/>
+          <w:szCs w:val="20"/>
+          <w:lang w:eastAsia="pt-BR"/>
+        </w:rPr>
+        <w:t>(</w:t>
+      </w:r>
+      <w:r>
+        <w:rPr>
+          <w:rFonts w:ascii="Courier New" w:eastAsia="Times New Roman" w:hAnsi="Courier New" w:cs="Courier New"/>
+          <w:color w:val="2AACB8"/>
+          <w:sz w:val="20"/>
+          <w:szCs w:val="20"/>
+          <w:lang w:eastAsia="pt-BR"/>
+        </w:rPr>
+        <w:t>1</w:t>
+      </w:r>
+      <w:r>
+        <w:rPr>
+          <w:rFonts w:ascii="Courier New" w:eastAsia="Times New Roman" w:hAnsi="Courier New" w:cs="Courier New"/>
+          <w:color w:val="BCBEC4"/>
+          <w:sz w:val="20"/>
+          <w:szCs w:val="20"/>
+          <w:lang w:eastAsia="pt-BR"/>
+        </w:rPr>
+        <w:t>));</w:t>
+      </w:r>
+      <w:r>
+        <w:rPr>
+          <w:rFonts w:ascii="Courier New" w:eastAsia="Times New Roman" w:hAnsi="Courier New" w:cs="Courier New"/>
+          <w:color w:val="BCBEC4"/>
+          <w:sz w:val="20"/>
+          <w:szCs w:val="20"/>
+          <w:lang w:eastAsia="pt-BR"/>
+        </w:rPr>
+        <w:br/>
+      </w:r>
+      <w:proofErr w:type="spellStart"/>
+      <w:r>
+        <w:rPr>
+          <w:rFonts w:ascii="Courier New" w:eastAsia="Times New Roman" w:hAnsi="Courier New" w:cs="Courier New"/>
+          <w:color w:val="BCBEC4"/>
+          <w:sz w:val="20"/>
+          <w:szCs w:val="20"/>
+          <w:lang w:eastAsia="pt-BR"/>
+        </w:rPr>
+        <w:t>Console.</w:t>
+      </w:r>
+      <w:r>
+        <w:rPr>
+          <w:rFonts w:ascii="Courier New" w:eastAsia="Times New Roman" w:hAnsi="Courier New" w:cs="Courier New"/>
+          <w:color w:val="56A8F5"/>
+          <w:sz w:val="20"/>
+          <w:szCs w:val="20"/>
+          <w:lang w:eastAsia="pt-BR"/>
+        </w:rPr>
+        <w:t>WriteLine</w:t>
+      </w:r>
+      <w:proofErr w:type="spellEnd"/>
+      <w:r>
+        <w:rPr>
+          <w:rFonts w:ascii="Courier New" w:eastAsia="Times New Roman" w:hAnsi="Courier New" w:cs="Courier New"/>
+          <w:color w:val="BCBEC4"/>
+          <w:sz w:val="20"/>
+          <w:szCs w:val="20"/>
+          <w:lang w:eastAsia="pt-BR"/>
+        </w:rPr>
+        <w:t>($</w:t>
+      </w:r>
+      <w:r>
+        <w:rPr>
+          <w:rFonts w:ascii="Courier New" w:eastAsia="Times New Roman" w:hAnsi="Courier New" w:cs="Courier New"/>
+          <w:color w:val="6AAB73"/>
+          <w:sz w:val="20"/>
+          <w:szCs w:val="20"/>
+          <w:lang w:eastAsia="pt-BR"/>
+        </w:rPr>
+        <w:t>"Consulta agendada para {</w:t>
+      </w:r>
+      <w:proofErr w:type="spellStart"/>
+      <w:r>
+        <w:rPr>
+          <w:rFonts w:ascii="Courier New" w:eastAsia="Times New Roman" w:hAnsi="Courier New" w:cs="Courier New"/>
+          <w:color w:val="6AAB73"/>
+          <w:sz w:val="20"/>
+          <w:szCs w:val="20"/>
+          <w:lang w:eastAsia="pt-BR"/>
+        </w:rPr>
+        <w:t>consulta.Paciente.Nome</w:t>
+      </w:r>
+      <w:proofErr w:type="spellEnd"/>
+      <w:r>
+        <w:rPr>
+          <w:rFonts w:ascii="Courier New" w:eastAsia="Times New Roman" w:hAnsi="Courier New" w:cs="Courier New"/>
+          <w:color w:val="6AAB73"/>
+          <w:sz w:val="20"/>
+          <w:szCs w:val="20"/>
+          <w:lang w:eastAsia="pt-BR"/>
+        </w:rPr>
+        <w:t>} com {</w:t>
+      </w:r>
+      <w:proofErr w:type="spellStart"/>
+      <w:r>
+        <w:rPr>
+          <w:rFonts w:ascii="Courier New" w:eastAsia="Times New Roman" w:hAnsi="Courier New" w:cs="Courier New"/>
+          <w:color w:val="6AAB73"/>
+          <w:sz w:val="20"/>
+          <w:szCs w:val="20"/>
+          <w:lang w:eastAsia="pt-BR"/>
+        </w:rPr>
+        <w:t>consulta.Medico.Nome</w:t>
+      </w:r>
+      <w:proofErr w:type="spellEnd"/>
+      <w:r>
+        <w:rPr>
+          <w:rFonts w:ascii="Courier New" w:eastAsia="Times New Roman" w:hAnsi="Courier New" w:cs="Courier New"/>
+          <w:color w:val="6AAB73"/>
+          <w:sz w:val="20"/>
+          <w:szCs w:val="20"/>
+          <w:lang w:eastAsia="pt-BR"/>
+        </w:rPr>
+        <w:t>}"</w:t>
+      </w:r>
+      <w:r>
+        <w:rPr>
+          <w:rFonts w:ascii="Courier New" w:eastAsia="Times New Roman" w:hAnsi="Courier New" w:cs="Courier New"/>
+          <w:color w:val="BCBEC4"/>
+          <w:sz w:val="20"/>
+          <w:szCs w:val="20"/>
+          <w:lang w:eastAsia="pt-BR"/>
+        </w:rPr>
+        <w:t>);</w:t>
+      </w:r>
+    </w:p>
+    <w:p>
+      <w:pPr>
+        <w:pStyle w:val="PargrafodaLista"/>
+        <w:keepNext/>
+        <w:keepLines/>
+        <w:numPr>
+          <w:ilvl w:val="0"/>
+          <w:numId w:val="7"/>
+        </w:numPr>
+        <w:spacing w:before="240" w:after="240"/>
+        <w:contextualSpacing w:val="0"/>
+        <w:outlineLvl w:val="0"/>
+        <w:rPr>
+          <w:rFonts w:eastAsiaTheme="majorEastAsia" w:cstheme="majorBidi"/>
+          <w:smallCaps/>
+          <w:vanish/>
+          <w:color w:val="2F5496" w:themeColor="accent1" w:themeShade="BF"/>
+          <w:sz w:val="32"/>
+          <w:szCs w:val="32"/>
+        </w:rPr>
+      </w:pPr>
+    </w:p>
+    <w:p>
+      <w:pPr>
+        <w:pStyle w:val="Ttulo1"/>
+        <w:numPr>
+          <w:ilvl w:val="1"/>
+          <w:numId w:val="7"/>
+        </w:numPr>
+        <w:tabs>
+          <w:tab w:val="left" w:pos="1134"/>
+        </w:tabs>
+      </w:pPr>
+      <w:r>
+        <w:t>Como o Domain-</w:t>
+      </w:r>
+      <w:proofErr w:type="spellStart"/>
+      <w:r>
+        <w:t>Driven</w:t>
+      </w:r>
+      <w:proofErr w:type="spellEnd"/>
+      <w:r>
+        <w:t xml:space="preserve"> Design (DDD) auxilia na gestão da complexidade de projetos de software?</w:t>
+      </w:r>
+    </w:p>
+    <w:p>
+      <w:r>
+        <w:t xml:space="preserve">O DDD ajuda a quebrar o domínio </w:t>
+      </w:r>
+      <w:r>
+        <w:t xml:space="preserve">quando </w:t>
+      </w:r>
+      <w:r>
+        <w:t>complexo em partes menores (</w:t>
+      </w:r>
+      <w:proofErr w:type="spellStart"/>
+      <w:r>
+        <w:t>bounded</w:t>
+      </w:r>
+      <w:proofErr w:type="spellEnd"/>
+      <w:r>
+        <w:t xml:space="preserve"> </w:t>
+      </w:r>
+      <w:proofErr w:type="spellStart"/>
+      <w:r>
+        <w:t>contexts</w:t>
+      </w:r>
+      <w:proofErr w:type="spellEnd"/>
+      <w:r>
+        <w:t>), cada uma com regras próprias e linguagem específica</w:t>
+      </w:r>
+      <w:r>
+        <w:t xml:space="preserve"> (linguagem ubíqua)</w:t>
+      </w:r>
+      <w:r>
+        <w:t>.</w:t>
+      </w:r>
+    </w:p>
+    <w:p>
+      <w:r>
+        <w:t xml:space="preserve">Evitando acoplamento de uma ou mais entidades com funções diferentes, evitando assim </w:t>
+      </w:r>
+      <w:r>
+        <w:t xml:space="preserve">Isso que o sistema vire um “monólito </w:t>
+      </w:r>
+      <w:r>
+        <w:t xml:space="preserve">gigante/caótico </w:t>
+      </w:r>
+      <w:r>
+        <w:t>”, facilitando manutenção, evolução e entendimento</w:t>
+      </w:r>
+      <w:r>
+        <w:t xml:space="preserve"> devido a  separações de funções desacopladas</w:t>
+      </w:r>
+      <w:r>
+        <w:t>.</w:t>
+      </w:r>
+    </w:p>
+    <w:p>
+      <w:r>
+        <w:t>Ele também cria modelos ricos do negócio, alinhando equipe técnica e especialistas do domínio.</w:t>
+      </w:r>
+    </w:p>
+    <w:p>
+      <w:pPr>
+        <w:pStyle w:val="Ttulo1"/>
+        <w:numPr>
+          <w:ilvl w:val="1"/>
+          <w:numId w:val="7"/>
+        </w:numPr>
+        <w:tabs>
+          <w:tab w:val="left" w:pos="1134"/>
+        </w:tabs>
+      </w:pPr>
+      <w:r>
+        <w:t>Explique a diferença entre design estratégico e tático.</w:t>
+      </w:r>
+    </w:p>
+    <w:p>
+      <w:pPr>
+        <w:pStyle w:val="PargrafodaLista"/>
+        <w:numPr>
+          <w:ilvl w:val="0"/>
+          <w:numId w:val="33"/>
+        </w:numPr>
+      </w:pPr>
+      <w:r>
+        <w:rPr>
+          <w:b/>
+          <w:bCs/>
+        </w:rPr>
+        <w:t>Estratégico</w:t>
+      </w:r>
+      <w:r>
+        <w:rPr>
+          <w:b/>
+          <w:bCs/>
+        </w:rPr>
+        <w:t>:</w:t>
+      </w:r>
+      <w:r>
+        <w:t xml:space="preserve"> alto nível, foca em como dividir o domínio (subdomínios, </w:t>
+      </w:r>
+      <w:proofErr w:type="spellStart"/>
+      <w:r>
+        <w:t>bounded</w:t>
+      </w:r>
+      <w:proofErr w:type="spellEnd"/>
+      <w:r>
+        <w:t xml:space="preserve"> </w:t>
+      </w:r>
+      <w:proofErr w:type="spellStart"/>
+      <w:r>
+        <w:t>contexts</w:t>
+      </w:r>
+      <w:proofErr w:type="spellEnd"/>
+      <w:r>
+        <w:t>, integrações). É o “mapa” do negócio.</w:t>
+      </w:r>
+    </w:p>
+    <w:p>
+      <w:pPr>
+        <w:pStyle w:val="PargrafodaLista"/>
+      </w:pPr>
+    </w:p>
+    <w:p>
+      <w:pPr>
+        <w:pStyle w:val="PargrafodaLista"/>
+      </w:pPr>
+      <w:r>
+        <w:t>No contexto de agendamento de consultas temos como exemplo a s</w:t>
+      </w:r>
+      <w:r>
+        <w:t>epara</w:t>
+      </w:r>
+      <w:r>
+        <w:t>ção do</w:t>
+      </w:r>
+      <w:r>
+        <w:t xml:space="preserve"> sistema em subdomínios/contextos limitados:</w:t>
+      </w:r>
+    </w:p>
+    <w:p>
+      <w:pPr>
+        <w:pStyle w:val="PargrafodaLista"/>
+        <w:numPr>
+          <w:ilvl w:val="0"/>
+          <w:numId w:val="34"/>
+        </w:numPr>
+      </w:pPr>
+      <w:r>
+        <w:t xml:space="preserve">Agendamento (core </w:t>
+      </w:r>
+      <w:proofErr w:type="spellStart"/>
+      <w:r>
+        <w:t>domain</w:t>
+      </w:r>
+      <w:proofErr w:type="spellEnd"/>
+      <w:r>
+        <w:t>).</w:t>
+      </w:r>
+    </w:p>
+    <w:p>
+      <w:pPr>
+        <w:pStyle w:val="PargrafodaLista"/>
+        <w:numPr>
+          <w:ilvl w:val="0"/>
+          <w:numId w:val="34"/>
+        </w:numPr>
+      </w:pPr>
+      <w:r>
+        <w:t>Pacientes (suporte).</w:t>
+      </w:r>
+    </w:p>
+    <w:p>
+      <w:pPr>
+        <w:pStyle w:val="PargrafodaLista"/>
+        <w:numPr>
+          <w:ilvl w:val="0"/>
+          <w:numId w:val="34"/>
+        </w:numPr>
+      </w:pPr>
+      <w:r>
+        <w:t>Médicos (suporte).</w:t>
+      </w:r>
+    </w:p>
+    <w:p>
+      <w:pPr>
+        <w:pStyle w:val="PargrafodaLista"/>
+        <w:numPr>
+          <w:ilvl w:val="0"/>
+          <w:numId w:val="34"/>
+        </w:numPr>
+      </w:pPr>
+      <w:r>
+        <w:t>Pagamentos (genérico, pode ser terceirizado).</w:t>
+      </w:r>
+    </w:p>
+    <w:p>
+      <w:pPr>
+        <w:pStyle w:val="PargrafodaLista"/>
+      </w:pPr>
+    </w:p>
+    <w:p>
+      <w:pPr>
+        <w:pStyle w:val="PargrafodaLista"/>
+      </w:pPr>
+      <w:r>
+        <w:t>Além disso, devemos d</w:t>
+      </w:r>
+      <w:r>
+        <w:t>efinir como esses contextos se integram (ex.: via fachadas ou eventos).</w:t>
+      </w:r>
+    </w:p>
+    <w:p>
+      <w:pPr>
+        <w:pStyle w:val="PargrafodaLista"/>
+      </w:pPr>
+    </w:p>
+    <w:p>
+      <w:pPr>
+        <w:pStyle w:val="PargrafodaLista"/>
+        <w:numPr>
+          <w:ilvl w:val="0"/>
+          <w:numId w:val="33"/>
+        </w:numPr>
+      </w:pPr>
+      <w:r>
+        <w:rPr>
+          <w:b/>
+          <w:bCs/>
+        </w:rPr>
+        <w:t>Tático</w:t>
+      </w:r>
+      <w:r>
+        <w:rPr>
+          <w:b/>
+          <w:bCs/>
+        </w:rPr>
+        <w:t>:</w:t>
+      </w:r>
+      <w:r>
+        <w:t xml:space="preserve"> baixo nível, foca em como implementar dentro de cada contexto (entidades, agregados, repositórios, eventos, etc.). É o </w:t>
+      </w:r>
+      <w:r>
+        <w:t xml:space="preserve">contexto do </w:t>
+      </w:r>
+      <w:r>
+        <w:t>“código” em si</w:t>
+      </w:r>
+      <w:r>
+        <w:t xml:space="preserve"> e ou </w:t>
+      </w:r>
+      <w:r>
+        <w:t>como implementar o código</w:t>
+      </w:r>
+      <w:r>
+        <w:t>.</w:t>
+      </w:r>
+    </w:p>
+    <w:p>
+      <w:pPr>
+        <w:pStyle w:val="PargrafodaLista"/>
+      </w:pPr>
+    </w:p>
+    <w:p>
+      <w:pPr>
+        <w:pStyle w:val="PargrafodaLista"/>
+      </w:pPr>
+      <w:r>
+        <w:t>No contexto de Agendamento:</w:t>
+      </w:r>
+    </w:p>
+    <w:p>
+      <w:pPr>
+        <w:pStyle w:val="PargrafodaLista"/>
+        <w:numPr>
+          <w:ilvl w:val="0"/>
+          <w:numId w:val="35"/>
+        </w:numPr>
+      </w:pPr>
+      <w:r>
+        <w:t>Entidade Consulta (tem médico, paciente, data/hora).</w:t>
+      </w:r>
+    </w:p>
+    <w:p>
+      <w:pPr>
+        <w:pStyle w:val="PargrafodaLista"/>
+        <w:numPr>
+          <w:ilvl w:val="0"/>
+          <w:numId w:val="35"/>
+        </w:numPr>
+      </w:pPr>
+      <w:r>
+        <w:t>Agregado: Consulta como raiz do agregado, garantindo regras (um médico não pode ter duas consultas no mesmo horário).</w:t>
+      </w:r>
+    </w:p>
+    <w:p>
+      <w:pPr>
+        <w:pStyle w:val="PargrafodaLista"/>
+        <w:numPr>
+          <w:ilvl w:val="0"/>
+          <w:numId w:val="35"/>
+        </w:numPr>
+      </w:pPr>
+      <w:r>
+        <w:t xml:space="preserve">Repositório: </w:t>
+      </w:r>
+      <w:proofErr w:type="spellStart"/>
+      <w:r>
+        <w:t>ConsultaRepository</w:t>
+      </w:r>
+      <w:proofErr w:type="spellEnd"/>
+      <w:r>
+        <w:t xml:space="preserve"> para salvar e buscar consultas.</w:t>
+      </w:r>
+    </w:p>
+    <w:p>
+      <w:pPr>
+        <w:pStyle w:val="PargrafodaLista"/>
+        <w:numPr>
+          <w:ilvl w:val="0"/>
+          <w:numId w:val="35"/>
+        </w:numPr>
+      </w:pPr>
+      <w:r>
+        <w:t xml:space="preserve">Evento de domínio: </w:t>
+      </w:r>
+      <w:proofErr w:type="spellStart"/>
+      <w:r>
+        <w:t>ConsultaAgendada</w:t>
+      </w:r>
+      <w:proofErr w:type="spellEnd"/>
+      <w:r>
+        <w:t xml:space="preserve"> para disparar notificação ao paciente.</w:t>
+      </w:r>
+    </w:p>
+    <w:p/>
+    <w:p>
+      <w:pPr>
+        <w:pStyle w:val="Ttulo1"/>
+        <w:numPr>
+          <w:ilvl w:val="1"/>
+          <w:numId w:val="7"/>
+        </w:numPr>
+        <w:tabs>
+          <w:tab w:val="left" w:pos="1134"/>
+        </w:tabs>
+      </w:pPr>
+      <w:r>
+        <w:lastRenderedPageBreak/>
+        <w:t>Qual é a importância da Linguagem Ubíqua, mesmo em projetos que não usam DDD?</w:t>
+      </w:r>
+    </w:p>
+    <w:p>
+      <w:r>
+        <w:t>A Linguagem Ubíqua garante que desenvolvedores e especialistas falem a mesma língua, evitando ambiguidades.</w:t>
+      </w:r>
+    </w:p>
+    <w:p>
+      <w:r>
+        <w:t>Mesmo sem aplicar DDD completo, ela ajuda na clareza dos requisitos, documentação mais fiel ao negócio</w:t>
+      </w:r>
+      <w:r>
+        <w:t>,</w:t>
+      </w:r>
+      <w:r>
+        <w:t xml:space="preserve"> redução de retrabalho</w:t>
+      </w:r>
+      <w:r>
+        <w:t xml:space="preserve">, sendo assim </w:t>
+      </w:r>
+      <w:r>
+        <w:t>uma ferramenta de alinhamento organizacional que vai muito além de metodologias específicas de desenvolvimento.</w:t>
+      </w:r>
+    </w:p>
+    <w:p>
+      <w:pPr>
+        <w:pStyle w:val="PargrafodaLista"/>
+        <w:numPr>
+          <w:ilvl w:val="0"/>
+          <w:numId w:val="36"/>
+        </w:numPr>
+        <w:rPr>
+          <w:b/>
+          <w:bCs/>
+        </w:rPr>
+      </w:pPr>
+      <w:r>
+        <w:rPr>
+          <w:b/>
+          <w:bCs/>
+        </w:rPr>
+        <w:t>Comunicação Efetiva</w:t>
+      </w:r>
+    </w:p>
+    <w:p>
+      <w:r>
+        <w:t>Elimina o "telefone sem fio" entre negócio e tecnologia. Quando todos usam os mesmos termos, as especificações são transmitidas com maior fidelidade do especialista do domínio até o código final.</w:t>
+      </w:r>
+    </w:p>
+    <w:p>
+      <w:pPr>
+        <w:pStyle w:val="PargrafodaLista"/>
+        <w:numPr>
+          <w:ilvl w:val="0"/>
+          <w:numId w:val="36"/>
+        </w:numPr>
+        <w:rPr>
+          <w:b/>
+          <w:bCs/>
+        </w:rPr>
+      </w:pPr>
+      <w:r>
+        <w:rPr>
+          <w:b/>
+          <w:bCs/>
+        </w:rPr>
+        <w:t>Redução de Ambiguidades</w:t>
+      </w:r>
+    </w:p>
+    <w:p>
+      <w:r>
+        <w:t>Evita interpretações múltiplas de um mesmo conceito. Por exemplo, "cliente" pode significar pessoa física, empresa, ou conta ativa - a linguagem ubíqua define exatamente qual o sentido em cada contexto.</w:t>
+      </w:r>
+    </w:p>
+    <w:p>
+      <w:pPr>
+        <w:pStyle w:val="PargrafodaLista"/>
+        <w:numPr>
+          <w:ilvl w:val="0"/>
+          <w:numId w:val="36"/>
+        </w:numPr>
+        <w:rPr>
+          <w:b/>
+          <w:bCs/>
+        </w:rPr>
+      </w:pPr>
+      <w:proofErr w:type="spellStart"/>
+      <w:r>
+        <w:rPr>
+          <w:b/>
+          <w:bCs/>
+        </w:rPr>
+        <w:t>Onboarding</w:t>
+      </w:r>
+      <w:proofErr w:type="spellEnd"/>
+      <w:r>
+        <w:rPr>
+          <w:b/>
+          <w:bCs/>
+        </w:rPr>
+        <w:t xml:space="preserve"> Acelerado</w:t>
+      </w:r>
+    </w:p>
+    <w:p>
+      <w:r>
+        <w:t>Novos membros da equipe (técnicos ou não) conseguem entender o sistema mais rapidamente quando a terminologia é consistente em todos os artefatos.</w:t>
+      </w:r>
+    </w:p>
+    <w:p>
+      <w:pPr>
+        <w:pStyle w:val="PargrafodaLista"/>
+        <w:numPr>
+          <w:ilvl w:val="0"/>
+          <w:numId w:val="36"/>
+        </w:numPr>
+        <w:rPr>
+          <w:b/>
+          <w:bCs/>
+        </w:rPr>
+      </w:pPr>
+      <w:r>
+        <w:rPr>
+          <w:b/>
+          <w:bCs/>
+        </w:rPr>
+        <w:t>Testes Mais Significativos</w:t>
+      </w:r>
+    </w:p>
+    <w:p>
+      <w:r>
+        <w:t>Cenários de teste escritos na linguagem do domínio são mais facilmente validados pelos especialistas do negócio, melhorando a qualidade da cobertura</w:t>
+      </w:r>
+      <w:r>
+        <w:t xml:space="preserve"> dos testes</w:t>
+      </w:r>
+      <w:r>
+        <w:t>.</w:t>
+      </w:r>
+    </w:p>
+    <w:p>
+      <w:pPr>
+        <w:pStyle w:val="PargrafodaLista"/>
+        <w:numPr>
+          <w:ilvl w:val="0"/>
+          <w:numId w:val="36"/>
+        </w:numPr>
+        <w:rPr>
+          <w:b/>
+          <w:bCs/>
+        </w:rPr>
+      </w:pPr>
+      <w:r>
+        <w:rPr>
+          <w:b/>
+          <w:bCs/>
+        </w:rPr>
+        <w:t>Manutenção Simplificada</w:t>
+      </w:r>
+    </w:p>
+    <w:p>
+      <w:r>
+        <w:t>Mudanças de requisitos são implementadas com menor risco de mal-entendidos, pois a semântica é clara e compartilhada.</w:t>
+      </w:r>
+    </w:p>
+    <w:p>
+      <w:pPr>
+        <w:pStyle w:val="Ttulo1"/>
+        <w:numPr>
+          <w:ilvl w:val="1"/>
+          <w:numId w:val="7"/>
+        </w:numPr>
+        <w:tabs>
+          <w:tab w:val="left" w:pos="1134"/>
+        </w:tabs>
+      </w:pPr>
+      <w:r>
+        <w:t>O que são contextos principais, de suporte e genéricos? Por que os contextos genéricos, em geral, são contratados externamente?</w:t>
+      </w:r>
+    </w:p>
+    <w:p>
+      <w:pPr>
+        <w:rPr>
+          <w:b/>
+          <w:bCs/>
+        </w:rPr>
+      </w:pPr>
+      <w:r>
+        <w:rPr>
+          <w:b/>
+          <w:bCs/>
+        </w:rPr>
+        <w:t>CONTEXTOS PRINCIPAIS (Core Domain)</w:t>
+      </w:r>
+    </w:p>
+    <w:p>
+      <w:r>
+        <w:t>O</w:t>
+      </w:r>
+      <w:r>
+        <w:t>nde está o diferencial competitivo do negócio (ex.: agendamento em um app médico).</w:t>
+      </w:r>
+    </w:p>
+    <w:p>
+      <w:r>
+        <w:t>É á</w:t>
+      </w:r>
+      <w:r>
+        <w:t>rea que oferece vantagem competitiva e diferenciação no mercado</w:t>
+      </w:r>
+      <w:r>
+        <w:t>, tendo como c</w:t>
+      </w:r>
+      <w:r>
+        <w:t>aracterísticas</w:t>
+      </w:r>
+      <w:r>
+        <w:t xml:space="preserve"> a a</w:t>
+      </w:r>
+      <w:r>
+        <w:t>lta complexidade, conhecimento específico, valor estratégico máximo</w:t>
+      </w:r>
+    </w:p>
+    <w:p>
+      <w:pPr>
+        <w:rPr>
+          <w:b/>
+          <w:bCs/>
+        </w:rPr>
+      </w:pPr>
+      <w:r>
+        <w:rPr>
+          <w:b/>
+          <w:bCs/>
+        </w:rPr>
+        <w:t>Exemplos:</w:t>
+      </w:r>
+    </w:p>
+    <w:p>
+      <w:pPr>
+        <w:pStyle w:val="PargrafodaLista"/>
+        <w:numPr>
+          <w:ilvl w:val="0"/>
+          <w:numId w:val="36"/>
+        </w:numPr>
+      </w:pPr>
+      <w:r>
+        <w:t>Sistema de recomendação da Netflix</w:t>
+      </w:r>
+    </w:p>
+    <w:p>
+      <w:pPr>
+        <w:pStyle w:val="PargrafodaLista"/>
+        <w:numPr>
+          <w:ilvl w:val="0"/>
+          <w:numId w:val="36"/>
+        </w:numPr>
+      </w:pPr>
+      <w:r>
+        <w:t>Algoritmo de busca do Google</w:t>
+      </w:r>
+    </w:p>
+    <w:p>
+      <w:pPr>
+        <w:pStyle w:val="PargrafodaLista"/>
+        <w:numPr>
+          <w:ilvl w:val="0"/>
+          <w:numId w:val="36"/>
+        </w:numPr>
+      </w:pPr>
+      <w:proofErr w:type="spellStart"/>
+      <w:r>
+        <w:t>Engine</w:t>
+      </w:r>
+      <w:proofErr w:type="spellEnd"/>
+      <w:r>
+        <w:t xml:space="preserve"> de precificação dinâmica do Uber</w:t>
+      </w:r>
+    </w:p>
+    <w:p/>
+    <w:p>
+      <w:pPr>
+        <w:rPr>
+          <w:b/>
+          <w:bCs/>
+        </w:rPr>
+      </w:pPr>
+      <w:r>
+        <w:rPr>
+          <w:b/>
+          <w:bCs/>
+        </w:rPr>
+        <w:t>CONTEXTOS DE SUPORTE (</w:t>
+      </w:r>
+      <w:proofErr w:type="spellStart"/>
+      <w:r>
+        <w:rPr>
+          <w:b/>
+          <w:bCs/>
+        </w:rPr>
+        <w:t>Supporting</w:t>
+      </w:r>
+      <w:proofErr w:type="spellEnd"/>
+      <w:r>
+        <w:rPr>
+          <w:b/>
+          <w:bCs/>
+        </w:rPr>
+        <w:t xml:space="preserve"> Domain)</w:t>
+      </w:r>
+    </w:p>
+    <w:p>
+      <w:r>
+        <w:t>São n</w:t>
+      </w:r>
+      <w:r>
+        <w:t>ecessários para o negócio funcionar, mas não oferecem diferenciação</w:t>
+      </w:r>
+      <w:r>
+        <w:t>, e tem como c</w:t>
+      </w:r>
+      <w:r>
+        <w:t>aracterística</w:t>
+      </w:r>
+      <w:r>
+        <w:t xml:space="preserve"> uma c</w:t>
+      </w:r>
+      <w:r>
+        <w:t>omplexidade média, conhecimento do domínio, valor tático</w:t>
+      </w:r>
+      <w:r>
+        <w:t>, menor uso de recursos.</w:t>
+      </w:r>
+    </w:p>
+    <w:p>
+      <w:pPr>
+        <w:rPr>
+          <w:b/>
+          <w:bCs/>
+        </w:rPr>
+      </w:pPr>
+      <w:r>
+        <w:rPr>
+          <w:b/>
+          <w:bCs/>
+        </w:rPr>
+        <w:t>Exemplos:</w:t>
+      </w:r>
+    </w:p>
+    <w:p>
+      <w:pPr>
+        <w:pStyle w:val="PargrafodaLista"/>
+        <w:numPr>
+          <w:ilvl w:val="0"/>
+          <w:numId w:val="37"/>
+        </w:numPr>
+      </w:pPr>
+      <w:r>
+        <w:t>Sistema de faturamento</w:t>
+      </w:r>
+    </w:p>
+    <w:p>
+      <w:pPr>
+        <w:pStyle w:val="PargrafodaLista"/>
+        <w:numPr>
+          <w:ilvl w:val="0"/>
+          <w:numId w:val="37"/>
+        </w:numPr>
+      </w:pPr>
+      <w:r>
+        <w:t>Gestão de usuários e permissões</w:t>
+      </w:r>
+    </w:p>
+    <w:p>
+      <w:pPr>
+        <w:pStyle w:val="PargrafodaLista"/>
+        <w:numPr>
+          <w:ilvl w:val="0"/>
+          <w:numId w:val="37"/>
+        </w:numPr>
+      </w:pPr>
+      <w:r>
+        <w:t>Relatórios gerenciais</w:t>
+      </w:r>
+    </w:p>
+    <w:p/>
+    <w:p>
+      <w:pPr>
+        <w:rPr>
+          <w:b/>
+          <w:bCs/>
+        </w:rPr>
+      </w:pPr>
+      <w:r>
+        <w:rPr>
+          <w:b/>
+          <w:bCs/>
+        </w:rPr>
+        <w:t>CONTEXTOS GENÉRICOS (</w:t>
+      </w:r>
+      <w:proofErr w:type="spellStart"/>
+      <w:r>
+        <w:rPr>
+          <w:b/>
+          <w:bCs/>
+        </w:rPr>
+        <w:t>Generic</w:t>
+      </w:r>
+      <w:proofErr w:type="spellEnd"/>
+      <w:r>
+        <w:rPr>
+          <w:b/>
+          <w:bCs/>
+        </w:rPr>
+        <w:t xml:space="preserve"> Domain)</w:t>
+      </w:r>
+    </w:p>
+    <w:p>
+      <w:r>
+        <w:t>Possuem f</w:t>
+      </w:r>
+      <w:r>
+        <w:t>uncionalidades comuns, sem diferenciação competitiva</w:t>
+      </w:r>
+      <w:r>
+        <w:t>, tendo como c</w:t>
+      </w:r>
+      <w:r>
+        <w:t>aracterísticas</w:t>
+      </w:r>
+      <w:r>
+        <w:t xml:space="preserve"> investimento mínimo, terceirizações, b</w:t>
+      </w:r>
+      <w:r>
+        <w:t xml:space="preserve">aixa complexidade, </w:t>
+      </w:r>
+      <w:r>
+        <w:t xml:space="preserve">existência de </w:t>
+      </w:r>
+      <w:r>
+        <w:t>soluções padronizadas disponíveis</w:t>
+      </w:r>
+      <w:r>
+        <w:t>.</w:t>
+      </w:r>
+    </w:p>
+    <w:p>
+      <w:pPr>
+        <w:rPr>
+          <w:b/>
+          <w:bCs/>
+        </w:rPr>
+      </w:pPr>
+      <w:r>
+        <w:rPr>
+          <w:b/>
+          <w:bCs/>
+        </w:rPr>
+        <w:t>Exemplos:</w:t>
+      </w:r>
+    </w:p>
+    <w:p>
+      <w:pPr>
+        <w:pStyle w:val="PargrafodaLista"/>
+        <w:numPr>
+          <w:ilvl w:val="0"/>
+          <w:numId w:val="38"/>
+        </w:numPr>
+      </w:pPr>
+      <w:r>
+        <w:t>Autenticação e autorização</w:t>
+      </w:r>
+    </w:p>
+    <w:p>
+      <w:pPr>
+        <w:pStyle w:val="PargrafodaLista"/>
+        <w:numPr>
+          <w:ilvl w:val="0"/>
+          <w:numId w:val="38"/>
+        </w:numPr>
+      </w:pPr>
+      <w:r>
+        <w:lastRenderedPageBreak/>
+        <w:t xml:space="preserve">Envio de </w:t>
+      </w:r>
+      <w:proofErr w:type="spellStart"/>
+      <w:r>
+        <w:t>emails</w:t>
+      </w:r>
+      <w:proofErr w:type="spellEnd"/>
+    </w:p>
+    <w:p>
+      <w:pPr>
+        <w:pStyle w:val="PargrafodaLista"/>
+        <w:numPr>
+          <w:ilvl w:val="0"/>
+          <w:numId w:val="38"/>
+        </w:numPr>
+      </w:pPr>
+      <w:r>
+        <w:t>Processamento de pagamentos</w:t>
+      </w:r>
+    </w:p>
+    <w:p>
+      <w:pPr>
+        <w:pStyle w:val="PargrafodaLista"/>
+        <w:numPr>
+          <w:ilvl w:val="0"/>
+          <w:numId w:val="38"/>
+        </w:numPr>
+      </w:pPr>
+      <w:r>
+        <w:t>Backup e monitoramento</w:t>
+      </w:r>
+    </w:p>
+    <w:p/>
+    <w:p>
+      <w:pPr>
+        <w:pStyle w:val="Ttulo2"/>
+      </w:pPr>
+      <w:r>
+        <w:t>Por que Contextos Genéricos são Terceirizados?</w:t>
+      </w:r>
+    </w:p>
+    <w:p>
+      <w:pPr>
+        <w:pStyle w:val="PargrafodaLista"/>
+        <w:numPr>
+          <w:ilvl w:val="0"/>
+          <w:numId w:val="39"/>
+        </w:numPr>
+      </w:pPr>
+      <w:r>
+        <w:rPr>
+          <w:b/>
+          <w:bCs/>
+        </w:rPr>
+        <w:t>Economia de Recursos</w:t>
+      </w:r>
+      <w:r>
+        <w:rPr>
+          <w:b/>
+          <w:bCs/>
+        </w:rPr>
+        <w:t>:</w:t>
+      </w:r>
+    </w:p>
+    <w:p>
+      <w:r>
+        <w:t xml:space="preserve">Desenvolver internamente funcionalidades </w:t>
+      </w:r>
+      <w:r>
+        <w:t xml:space="preserve">comuns </w:t>
+      </w:r>
+      <w:r>
+        <w:t xml:space="preserve">desperdiça recursos que poderiam ser investidos no core </w:t>
+      </w:r>
+      <w:proofErr w:type="spellStart"/>
+      <w:r>
+        <w:t>domain</w:t>
+      </w:r>
+      <w:proofErr w:type="spellEnd"/>
+      <w:r>
+        <w:t>.</w:t>
+      </w:r>
+    </w:p>
+    <w:p>
+      <w:pPr>
+        <w:pStyle w:val="PargrafodaLista"/>
+        <w:numPr>
+          <w:ilvl w:val="0"/>
+          <w:numId w:val="39"/>
+        </w:numPr>
+        <w:rPr>
+          <w:b/>
+          <w:bCs/>
+        </w:rPr>
+      </w:pPr>
+      <w:r>
+        <w:rPr>
+          <w:b/>
+          <w:bCs/>
+        </w:rPr>
+        <w:t>Expertise Especializada</w:t>
+      </w:r>
+      <w:r>
+        <w:rPr>
+          <w:b/>
+          <w:bCs/>
+        </w:rPr>
+        <w:t>:</w:t>
+      </w:r>
+    </w:p>
+    <w:p>
+      <w:r>
+        <w:t xml:space="preserve">Fornecedores focados nessas soluções possuem conhecimento mais profundo e experiência acumulada (ex: </w:t>
+      </w:r>
+      <w:proofErr w:type="spellStart"/>
+      <w:r>
+        <w:t>Stripe</w:t>
+      </w:r>
+      <w:proofErr w:type="spellEnd"/>
+      <w:r>
+        <w:t xml:space="preserve"> para pagamentos, Auth0 para autenticação).</w:t>
+      </w:r>
+    </w:p>
+    <w:p>
+      <w:pPr>
+        <w:pStyle w:val="PargrafodaLista"/>
+        <w:numPr>
+          <w:ilvl w:val="0"/>
+          <w:numId w:val="39"/>
+        </w:numPr>
+        <w:rPr>
+          <w:b/>
+          <w:bCs/>
+        </w:rPr>
+      </w:pPr>
+      <w:r>
+        <w:rPr>
+          <w:b/>
+          <w:bCs/>
+        </w:rPr>
+        <w:t>Manutenção e Evolução</w:t>
+      </w:r>
+      <w:r>
+        <w:rPr>
+          <w:b/>
+          <w:bCs/>
+        </w:rPr>
+        <w:t>:</w:t>
+      </w:r>
+    </w:p>
+    <w:p>
+      <w:r>
+        <w:t>Terceiros assumem responsabilidade por atualizações, segurança, conformidade regulatória e melhorias contínuas.</w:t>
+      </w:r>
+    </w:p>
+    <w:p/>
+    <w:p>
+      <w:r>
+        <w:t>Soluções prontas aceleram desenvolvimento, permitindo foco no que realmente diferencia o negócio.</w:t>
+      </w:r>
+    </w:p>
+    <w:p>
+      <w:pPr>
+        <w:pStyle w:val="PargrafodaLista"/>
+        <w:numPr>
+          <w:ilvl w:val="0"/>
+          <w:numId w:val="39"/>
+        </w:numPr>
+      </w:pPr>
+      <w:r>
+        <w:rPr>
+          <w:b/>
+          <w:bCs/>
+        </w:rPr>
+        <w:t>Exemplo Prático:</w:t>
+      </w:r>
+    </w:p>
+    <w:p>
+      <w:r>
+        <w:t xml:space="preserve">Uma </w:t>
+      </w:r>
+      <w:proofErr w:type="spellStart"/>
+      <w:r>
+        <w:t>fintech</w:t>
+      </w:r>
+      <w:proofErr w:type="spellEnd"/>
+      <w:r>
+        <w:t xml:space="preserve"> deve investir pesado em seu algoritmo de análise de crédito (core), desenvolver internamente seu sistema de suporte, mas usar </w:t>
+      </w:r>
+      <w:proofErr w:type="spellStart"/>
+      <w:r>
+        <w:t>Stripe</w:t>
+      </w:r>
+      <w:proofErr w:type="spellEnd"/>
+      <w:r>
+        <w:t xml:space="preserve"> para pagamentos e AWS para autenticação (genéricos).</w:t>
+      </w:r>
+    </w:p>
+    <w:p>
+      <w:r>
+        <w:t xml:space="preserve">A estratégia é maximizar investimento onde há diferenciação e minimizar onde há </w:t>
+      </w:r>
+      <w:r>
+        <w:t>uso comum a mais sistemas</w:t>
+      </w:r>
+      <w:r>
+        <w:t>.</w:t>
+      </w:r>
+    </w:p>
+    <w:p>
+      <w:pPr>
+        <w:pStyle w:val="PargrafodaLista"/>
+        <w:keepNext/>
+        <w:keepLines/>
+        <w:numPr>
+          <w:ilvl w:val="0"/>
+          <w:numId w:val="7"/>
+        </w:numPr>
+        <w:tabs>
+          <w:tab w:val="left" w:pos="1134"/>
+        </w:tabs>
+        <w:spacing w:before="240" w:after="240"/>
+        <w:contextualSpacing w:val="0"/>
+        <w:outlineLvl w:val="0"/>
+        <w:rPr>
+          <w:rFonts w:eastAsiaTheme="majorEastAsia" w:cstheme="majorBidi"/>
+          <w:smallCaps/>
+          <w:vanish/>
+          <w:color w:val="2F5496" w:themeColor="accent1" w:themeShade="BF"/>
+          <w:sz w:val="32"/>
+          <w:szCs w:val="32"/>
+        </w:rPr>
+      </w:pPr>
+    </w:p>
+    <w:p>
+      <w:pPr>
+        <w:pStyle w:val="Ttulo1"/>
+        <w:numPr>
+          <w:ilvl w:val="1"/>
+          <w:numId w:val="7"/>
+        </w:numPr>
+        <w:tabs>
+          <w:tab w:val="left" w:pos="1134"/>
+        </w:tabs>
+      </w:pPr>
+      <w:r>
+        <w:t xml:space="preserve">Desenhe o Mapa de Contexto do Projeto Pet Friends (use o modelo do TP3 com as melhorias que achar necessário) e classifique os contextos encontrados em “Principal”, “Genérico” e “Suporte” (neste cenário do AT o seu </w:t>
+      </w:r>
+      <w:proofErr w:type="spellStart"/>
+      <w:r>
+        <w:t>Bounded</w:t>
+      </w:r>
+      <w:proofErr w:type="spellEnd"/>
+      <w:r>
+        <w:t xml:space="preserve"> </w:t>
+      </w:r>
+      <w:proofErr w:type="spellStart"/>
+      <w:r>
+        <w:t>Context</w:t>
+      </w:r>
+      <w:proofErr w:type="spellEnd"/>
+      <w:r>
+        <w:t xml:space="preserve"> principal é o de Agendamento). Indique no mapa os tipos de relacionamentos.</w:t>
+      </w:r>
+    </w:p>
+    <w:p/>
+    <w:p>
+      <w:pPr>
+        <w:pStyle w:val="Ttulo1"/>
+        <w:numPr>
+          <w:ilvl w:val="1"/>
+          <w:numId w:val="7"/>
+        </w:numPr>
+        <w:tabs>
+          <w:tab w:val="left" w:pos="1134"/>
+        </w:tabs>
+      </w:pPr>
+      <w:r>
+        <w:t>Elabore uma lista com as estratégias a serem adotadas para as comunicações / integrações entre o contexto de agendamento e os contextos relacionados e aponte os tipos de comunicações entre contextos.</w:t>
+      </w:r>
+    </w:p>
+    <w:p/>
+    <w:p>
+      <w:pPr>
+        <w:pStyle w:val="PargrafodaLista"/>
+        <w:keepNext/>
+        <w:keepLines/>
+        <w:numPr>
+          <w:ilvl w:val="0"/>
+          <w:numId w:val="7"/>
+        </w:numPr>
+        <w:tabs>
+          <w:tab w:val="left" w:pos="1134"/>
+        </w:tabs>
+        <w:spacing w:before="240" w:after="240"/>
+        <w:contextualSpacing w:val="0"/>
+        <w:outlineLvl w:val="0"/>
+        <w:rPr>
+          <w:rFonts w:eastAsiaTheme="majorEastAsia" w:cstheme="majorBidi"/>
+          <w:smallCaps/>
+          <w:vanish/>
+          <w:color w:val="2F5496" w:themeColor="accent1" w:themeShade="BF"/>
+          <w:sz w:val="32"/>
+          <w:szCs w:val="32"/>
+        </w:rPr>
+      </w:pPr>
+    </w:p>
+    <w:p>
+      <w:pPr>
+        <w:pStyle w:val="Ttulo1"/>
+        <w:numPr>
+          <w:ilvl w:val="1"/>
+          <w:numId w:val="7"/>
+        </w:numPr>
+        <w:tabs>
+          <w:tab w:val="left" w:pos="1134"/>
+        </w:tabs>
+      </w:pPr>
+      <w:r>
+        <w:t>Explique a diferença entre Entidade e Objeto de Valor e dê um exemplo de cada usando o Pet Friends.</w:t>
+      </w:r>
+    </w:p>
+    <w:p/>
+    <w:p>
+      <w:pPr>
+        <w:pStyle w:val="Ttulo1"/>
+        <w:numPr>
+          <w:ilvl w:val="1"/>
+          <w:numId w:val="7"/>
+        </w:numPr>
+        <w:tabs>
+          <w:tab w:val="left" w:pos="1134"/>
+        </w:tabs>
+      </w:pPr>
+      <w:r>
+        <w:t>Modele os agregados que encontrar no contexto de Agendamento.</w:t>
       </w:r>
     </w:p>
     <w:p/>
@@ -5029,6 +7726,232 @@
     </w:lvl>
   </w:abstractNum>
   <w:abstractNum w:abstractNumId="4" w15:restartNumberingAfterBreak="0">
+    <w:nsid w:val="13803A6B"/>
+    <w:multiLevelType w:val="hybridMultilevel"/>
+    <w:tmpl w:val="D368F2E8"/>
+    <w:lvl w:ilvl="0" w:tplc="04160003">
+      <w:start w:val="1"/>
+      <w:numFmt w:val="bullet"/>
+      <w:lvlText w:val="o"/>
+      <w:lvlJc w:val="left"/>
+      <w:pPr>
+        <w:ind w:left="1440" w:hanging="360"/>
+      </w:pPr>
+      <w:rPr>
+        <w:rFonts w:ascii="Courier New" w:hAnsi="Courier New" w:cs="Courier New" w:hint="default"/>
+      </w:rPr>
+    </w:lvl>
+    <w:lvl w:ilvl="1" w:tplc="04160003" w:tentative="1">
+      <w:start w:val="1"/>
+      <w:numFmt w:val="bullet"/>
+      <w:lvlText w:val="o"/>
+      <w:lvlJc w:val="left"/>
+      <w:pPr>
+        <w:ind w:left="2160" w:hanging="360"/>
+      </w:pPr>
+      <w:rPr>
+        <w:rFonts w:ascii="Courier New" w:hAnsi="Courier New" w:cs="Courier New" w:hint="default"/>
+      </w:rPr>
+    </w:lvl>
+    <w:lvl w:ilvl="2" w:tplc="04160005" w:tentative="1">
+      <w:start w:val="1"/>
+      <w:numFmt w:val="bullet"/>
+      <w:lvlText w:val=""/>
+      <w:lvlJc w:val="left"/>
+      <w:pPr>
+        <w:ind w:left="2880" w:hanging="360"/>
+      </w:pPr>
+      <w:rPr>
+        <w:rFonts w:ascii="Wingdings" w:hAnsi="Wingdings" w:hint="default"/>
+      </w:rPr>
+    </w:lvl>
+    <w:lvl w:ilvl="3" w:tplc="04160001" w:tentative="1">
+      <w:start w:val="1"/>
+      <w:numFmt w:val="bullet"/>
+      <w:lvlText w:val=""/>
+      <w:lvlJc w:val="left"/>
+      <w:pPr>
+        <w:ind w:left="3600" w:hanging="360"/>
+      </w:pPr>
+      <w:rPr>
+        <w:rFonts w:ascii="Symbol" w:hAnsi="Symbol" w:hint="default"/>
+      </w:rPr>
+    </w:lvl>
+    <w:lvl w:ilvl="4" w:tplc="04160003" w:tentative="1">
+      <w:start w:val="1"/>
+      <w:numFmt w:val="bullet"/>
+      <w:lvlText w:val="o"/>
+      <w:lvlJc w:val="left"/>
+      <w:pPr>
+        <w:ind w:left="4320" w:hanging="360"/>
+      </w:pPr>
+      <w:rPr>
+        <w:rFonts w:ascii="Courier New" w:hAnsi="Courier New" w:cs="Courier New" w:hint="default"/>
+      </w:rPr>
+    </w:lvl>
+    <w:lvl w:ilvl="5" w:tplc="04160005" w:tentative="1">
+      <w:start w:val="1"/>
+      <w:numFmt w:val="bullet"/>
+      <w:lvlText w:val=""/>
+      <w:lvlJc w:val="left"/>
+      <w:pPr>
+        <w:ind w:left="5040" w:hanging="360"/>
+      </w:pPr>
+      <w:rPr>
+        <w:rFonts w:ascii="Wingdings" w:hAnsi="Wingdings" w:hint="default"/>
+      </w:rPr>
+    </w:lvl>
+    <w:lvl w:ilvl="6" w:tplc="04160001" w:tentative="1">
+      <w:start w:val="1"/>
+      <w:numFmt w:val="bullet"/>
+      <w:lvlText w:val=""/>
+      <w:lvlJc w:val="left"/>
+      <w:pPr>
+        <w:ind w:left="5760" w:hanging="360"/>
+      </w:pPr>
+      <w:rPr>
+        <w:rFonts w:ascii="Symbol" w:hAnsi="Symbol" w:hint="default"/>
+      </w:rPr>
+    </w:lvl>
+    <w:lvl w:ilvl="7" w:tplc="04160003" w:tentative="1">
+      <w:start w:val="1"/>
+      <w:numFmt w:val="bullet"/>
+      <w:lvlText w:val="o"/>
+      <w:lvlJc w:val="left"/>
+      <w:pPr>
+        <w:ind w:left="6480" w:hanging="360"/>
+      </w:pPr>
+      <w:rPr>
+        <w:rFonts w:ascii="Courier New" w:hAnsi="Courier New" w:cs="Courier New" w:hint="default"/>
+      </w:rPr>
+    </w:lvl>
+    <w:lvl w:ilvl="8" w:tplc="04160005" w:tentative="1">
+      <w:start w:val="1"/>
+      <w:numFmt w:val="bullet"/>
+      <w:lvlText w:val=""/>
+      <w:lvlJc w:val="left"/>
+      <w:pPr>
+        <w:ind w:left="7200" w:hanging="360"/>
+      </w:pPr>
+      <w:rPr>
+        <w:rFonts w:ascii="Wingdings" w:hAnsi="Wingdings" w:hint="default"/>
+      </w:rPr>
+    </w:lvl>
+  </w:abstractNum>
+  <w:abstractNum w:abstractNumId="5" w15:restartNumberingAfterBreak="0">
+    <w:nsid w:val="13EA1D16"/>
+    <w:multiLevelType w:val="hybridMultilevel"/>
+    <w:tmpl w:val="333AB9EE"/>
+    <w:lvl w:ilvl="0" w:tplc="04160001">
+      <w:start w:val="1"/>
+      <w:numFmt w:val="bullet"/>
+      <w:lvlText w:val=""/>
+      <w:lvlJc w:val="left"/>
+      <w:pPr>
+        <w:ind w:left="720" w:hanging="360"/>
+      </w:pPr>
+      <w:rPr>
+        <w:rFonts w:ascii="Symbol" w:hAnsi="Symbol" w:hint="default"/>
+      </w:rPr>
+    </w:lvl>
+    <w:lvl w:ilvl="1" w:tplc="04160003" w:tentative="1">
+      <w:start w:val="1"/>
+      <w:numFmt w:val="bullet"/>
+      <w:lvlText w:val="o"/>
+      <w:lvlJc w:val="left"/>
+      <w:pPr>
+        <w:ind w:left="1440" w:hanging="360"/>
+      </w:pPr>
+      <w:rPr>
+        <w:rFonts w:ascii="Courier New" w:hAnsi="Courier New" w:cs="Courier New" w:hint="default"/>
+      </w:rPr>
+    </w:lvl>
+    <w:lvl w:ilvl="2" w:tplc="04160005" w:tentative="1">
+      <w:start w:val="1"/>
+      <w:numFmt w:val="bullet"/>
+      <w:lvlText w:val=""/>
+      <w:lvlJc w:val="left"/>
+      <w:pPr>
+        <w:ind w:left="2160" w:hanging="360"/>
+      </w:pPr>
+      <w:rPr>
+        <w:rFonts w:ascii="Wingdings" w:hAnsi="Wingdings" w:hint="default"/>
+      </w:rPr>
+    </w:lvl>
+    <w:lvl w:ilvl="3" w:tplc="04160001" w:tentative="1">
+      <w:start w:val="1"/>
+      <w:numFmt w:val="bullet"/>
+      <w:lvlText w:val=""/>
+      <w:lvlJc w:val="left"/>
+      <w:pPr>
+        <w:ind w:left="2880" w:hanging="360"/>
+      </w:pPr>
+      <w:rPr>
+        <w:rFonts w:ascii="Symbol" w:hAnsi="Symbol" w:hint="default"/>
+      </w:rPr>
+    </w:lvl>
+    <w:lvl w:ilvl="4" w:tplc="04160003" w:tentative="1">
+      <w:start w:val="1"/>
+      <w:numFmt w:val="bullet"/>
+      <w:lvlText w:val="o"/>
+      <w:lvlJc w:val="left"/>
+      <w:pPr>
+        <w:ind w:left="3600" w:hanging="360"/>
+      </w:pPr>
+      <w:rPr>
+        <w:rFonts w:ascii="Courier New" w:hAnsi="Courier New" w:cs="Courier New" w:hint="default"/>
+      </w:rPr>
+    </w:lvl>
+    <w:lvl w:ilvl="5" w:tplc="04160005" w:tentative="1">
+      <w:start w:val="1"/>
+      <w:numFmt w:val="bullet"/>
+      <w:lvlText w:val=""/>
+      <w:lvlJc w:val="left"/>
+      <w:pPr>
+        <w:ind w:left="4320" w:hanging="360"/>
+      </w:pPr>
+      <w:rPr>
+        <w:rFonts w:ascii="Wingdings" w:hAnsi="Wingdings" w:hint="default"/>
+      </w:rPr>
+    </w:lvl>
+    <w:lvl w:ilvl="6" w:tplc="04160001" w:tentative="1">
+      <w:start w:val="1"/>
+      <w:numFmt w:val="bullet"/>
+      <w:lvlText w:val=""/>
+      <w:lvlJc w:val="left"/>
+      <w:pPr>
+        <w:ind w:left="5040" w:hanging="360"/>
+      </w:pPr>
+      <w:rPr>
+        <w:rFonts w:ascii="Symbol" w:hAnsi="Symbol" w:hint="default"/>
+      </w:rPr>
+    </w:lvl>
+    <w:lvl w:ilvl="7" w:tplc="04160003" w:tentative="1">
+      <w:start w:val="1"/>
+      <w:numFmt w:val="bullet"/>
+      <w:lvlText w:val="o"/>
+      <w:lvlJc w:val="left"/>
+      <w:pPr>
+        <w:ind w:left="5760" w:hanging="360"/>
+      </w:pPr>
+      <w:rPr>
+        <w:rFonts w:ascii="Courier New" w:hAnsi="Courier New" w:cs="Courier New" w:hint="default"/>
+      </w:rPr>
+    </w:lvl>
+    <w:lvl w:ilvl="8" w:tplc="04160005" w:tentative="1">
+      <w:start w:val="1"/>
+      <w:numFmt w:val="bullet"/>
+      <w:lvlText w:val=""/>
+      <w:lvlJc w:val="left"/>
+      <w:pPr>
+        <w:ind w:left="6480" w:hanging="360"/>
+      </w:pPr>
+      <w:rPr>
+        <w:rFonts w:ascii="Wingdings" w:hAnsi="Wingdings" w:hint="default"/>
+      </w:rPr>
+    </w:lvl>
+  </w:abstractNum>
+  <w:abstractNum w:abstractNumId="6" w15:restartNumberingAfterBreak="0">
     <w:nsid w:val="181D4348"/>
     <w:multiLevelType w:val="hybridMultilevel"/>
     <w:tmpl w:val="BC64D9A0"/>
@@ -5141,7 +8064,7 @@
       </w:rPr>
     </w:lvl>
   </w:abstractNum>
-  <w:abstractNum w:abstractNumId="5" w15:restartNumberingAfterBreak="0">
+  <w:abstractNum w:abstractNumId="7" w15:restartNumberingAfterBreak="0">
     <w:nsid w:val="1CBC0EDA"/>
     <w:multiLevelType w:val="multilevel"/>
     <w:tmpl w:val="0DD640E6"/>
@@ -5290,7 +8213,7 @@
       </w:rPr>
     </w:lvl>
   </w:abstractNum>
-  <w:abstractNum w:abstractNumId="6" w15:restartNumberingAfterBreak="0">
+  <w:abstractNum w:abstractNumId="8" w15:restartNumberingAfterBreak="0">
     <w:nsid w:val="1E1B2238"/>
     <w:multiLevelType w:val="hybridMultilevel"/>
     <w:tmpl w:val="BC64D9A0"/>
@@ -5403,7 +8326,7 @@
       </w:rPr>
     </w:lvl>
   </w:abstractNum>
-  <w:abstractNum w:abstractNumId="7" w15:restartNumberingAfterBreak="0">
+  <w:abstractNum w:abstractNumId="9" w15:restartNumberingAfterBreak="0">
     <w:nsid w:val="22901F8A"/>
     <w:multiLevelType w:val="hybridMultilevel"/>
     <w:tmpl w:val="73F8648E"/>
@@ -5489,7 +8412,7 @@
       </w:pPr>
     </w:lvl>
   </w:abstractNum>
-  <w:abstractNum w:abstractNumId="8" w15:restartNumberingAfterBreak="0">
+  <w:abstractNum w:abstractNumId="10" w15:restartNumberingAfterBreak="0">
     <w:nsid w:val="257953B9"/>
     <w:multiLevelType w:val="multilevel"/>
     <w:tmpl w:val="5B1486CA"/>
@@ -5638,7 +8561,7 @@
       </w:rPr>
     </w:lvl>
   </w:abstractNum>
-  <w:abstractNum w:abstractNumId="9" w15:restartNumberingAfterBreak="0">
+  <w:abstractNum w:abstractNumId="11" w15:restartNumberingAfterBreak="0">
     <w:nsid w:val="28D52205"/>
     <w:multiLevelType w:val="hybridMultilevel"/>
     <w:tmpl w:val="9C2492EC"/>
@@ -5724,7 +8647,233 @@
       </w:pPr>
     </w:lvl>
   </w:abstractNum>
-  <w:abstractNum w:abstractNumId="10" w15:restartNumberingAfterBreak="0">
+  <w:abstractNum w:abstractNumId="12" w15:restartNumberingAfterBreak="0">
+    <w:nsid w:val="2C7E0BF0"/>
+    <w:multiLevelType w:val="hybridMultilevel"/>
+    <w:tmpl w:val="447A5340"/>
+    <w:lvl w:ilvl="0" w:tplc="04160001">
+      <w:start w:val="1"/>
+      <w:numFmt w:val="bullet"/>
+      <w:lvlText w:val=""/>
+      <w:lvlJc w:val="left"/>
+      <w:pPr>
+        <w:ind w:left="720" w:hanging="360"/>
+      </w:pPr>
+      <w:rPr>
+        <w:rFonts w:ascii="Symbol" w:hAnsi="Symbol" w:hint="default"/>
+      </w:rPr>
+    </w:lvl>
+    <w:lvl w:ilvl="1" w:tplc="04160003" w:tentative="1">
+      <w:start w:val="1"/>
+      <w:numFmt w:val="bullet"/>
+      <w:lvlText w:val="o"/>
+      <w:lvlJc w:val="left"/>
+      <w:pPr>
+        <w:ind w:left="1440" w:hanging="360"/>
+      </w:pPr>
+      <w:rPr>
+        <w:rFonts w:ascii="Courier New" w:hAnsi="Courier New" w:cs="Courier New" w:hint="default"/>
+      </w:rPr>
+    </w:lvl>
+    <w:lvl w:ilvl="2" w:tplc="04160005" w:tentative="1">
+      <w:start w:val="1"/>
+      <w:numFmt w:val="bullet"/>
+      <w:lvlText w:val=""/>
+      <w:lvlJc w:val="left"/>
+      <w:pPr>
+        <w:ind w:left="2160" w:hanging="360"/>
+      </w:pPr>
+      <w:rPr>
+        <w:rFonts w:ascii="Wingdings" w:hAnsi="Wingdings" w:hint="default"/>
+      </w:rPr>
+    </w:lvl>
+    <w:lvl w:ilvl="3" w:tplc="04160001" w:tentative="1">
+      <w:start w:val="1"/>
+      <w:numFmt w:val="bullet"/>
+      <w:lvlText w:val=""/>
+      <w:lvlJc w:val="left"/>
+      <w:pPr>
+        <w:ind w:left="2880" w:hanging="360"/>
+      </w:pPr>
+      <w:rPr>
+        <w:rFonts w:ascii="Symbol" w:hAnsi="Symbol" w:hint="default"/>
+      </w:rPr>
+    </w:lvl>
+    <w:lvl w:ilvl="4" w:tplc="04160003" w:tentative="1">
+      <w:start w:val="1"/>
+      <w:numFmt w:val="bullet"/>
+      <w:lvlText w:val="o"/>
+      <w:lvlJc w:val="left"/>
+      <w:pPr>
+        <w:ind w:left="3600" w:hanging="360"/>
+      </w:pPr>
+      <w:rPr>
+        <w:rFonts w:ascii="Courier New" w:hAnsi="Courier New" w:cs="Courier New" w:hint="default"/>
+      </w:rPr>
+    </w:lvl>
+    <w:lvl w:ilvl="5" w:tplc="04160005" w:tentative="1">
+      <w:start w:val="1"/>
+      <w:numFmt w:val="bullet"/>
+      <w:lvlText w:val=""/>
+      <w:lvlJc w:val="left"/>
+      <w:pPr>
+        <w:ind w:left="4320" w:hanging="360"/>
+      </w:pPr>
+      <w:rPr>
+        <w:rFonts w:ascii="Wingdings" w:hAnsi="Wingdings" w:hint="default"/>
+      </w:rPr>
+    </w:lvl>
+    <w:lvl w:ilvl="6" w:tplc="04160001" w:tentative="1">
+      <w:start w:val="1"/>
+      <w:numFmt w:val="bullet"/>
+      <w:lvlText w:val=""/>
+      <w:lvlJc w:val="left"/>
+      <w:pPr>
+        <w:ind w:left="5040" w:hanging="360"/>
+      </w:pPr>
+      <w:rPr>
+        <w:rFonts w:ascii="Symbol" w:hAnsi="Symbol" w:hint="default"/>
+      </w:rPr>
+    </w:lvl>
+    <w:lvl w:ilvl="7" w:tplc="04160003" w:tentative="1">
+      <w:start w:val="1"/>
+      <w:numFmt w:val="bullet"/>
+      <w:lvlText w:val="o"/>
+      <w:lvlJc w:val="left"/>
+      <w:pPr>
+        <w:ind w:left="5760" w:hanging="360"/>
+      </w:pPr>
+      <w:rPr>
+        <w:rFonts w:ascii="Courier New" w:hAnsi="Courier New" w:cs="Courier New" w:hint="default"/>
+      </w:rPr>
+    </w:lvl>
+    <w:lvl w:ilvl="8" w:tplc="04160005" w:tentative="1">
+      <w:start w:val="1"/>
+      <w:numFmt w:val="bullet"/>
+      <w:lvlText w:val=""/>
+      <w:lvlJc w:val="left"/>
+      <w:pPr>
+        <w:ind w:left="6480" w:hanging="360"/>
+      </w:pPr>
+      <w:rPr>
+        <w:rFonts w:ascii="Wingdings" w:hAnsi="Wingdings" w:hint="default"/>
+      </w:rPr>
+    </w:lvl>
+  </w:abstractNum>
+  <w:abstractNum w:abstractNumId="13" w15:restartNumberingAfterBreak="0">
+    <w:nsid w:val="2ECE5CB2"/>
+    <w:multiLevelType w:val="hybridMultilevel"/>
+    <w:tmpl w:val="AB7898CE"/>
+    <w:lvl w:ilvl="0" w:tplc="04160001">
+      <w:start w:val="1"/>
+      <w:numFmt w:val="bullet"/>
+      <w:lvlText w:val=""/>
+      <w:lvlJc w:val="left"/>
+      <w:pPr>
+        <w:ind w:left="720" w:hanging="360"/>
+      </w:pPr>
+      <w:rPr>
+        <w:rFonts w:ascii="Symbol" w:hAnsi="Symbol" w:hint="default"/>
+      </w:rPr>
+    </w:lvl>
+    <w:lvl w:ilvl="1" w:tplc="04160003" w:tentative="1">
+      <w:start w:val="1"/>
+      <w:numFmt w:val="bullet"/>
+      <w:lvlText w:val="o"/>
+      <w:lvlJc w:val="left"/>
+      <w:pPr>
+        <w:ind w:left="1440" w:hanging="360"/>
+      </w:pPr>
+      <w:rPr>
+        <w:rFonts w:ascii="Courier New" w:hAnsi="Courier New" w:cs="Courier New" w:hint="default"/>
+      </w:rPr>
+    </w:lvl>
+    <w:lvl w:ilvl="2" w:tplc="04160005" w:tentative="1">
+      <w:start w:val="1"/>
+      <w:numFmt w:val="bullet"/>
+      <w:lvlText w:val=""/>
+      <w:lvlJc w:val="left"/>
+      <w:pPr>
+        <w:ind w:left="2160" w:hanging="360"/>
+      </w:pPr>
+      <w:rPr>
+        <w:rFonts w:ascii="Wingdings" w:hAnsi="Wingdings" w:hint="default"/>
+      </w:rPr>
+    </w:lvl>
+    <w:lvl w:ilvl="3" w:tplc="04160001" w:tentative="1">
+      <w:start w:val="1"/>
+      <w:numFmt w:val="bullet"/>
+      <w:lvlText w:val=""/>
+      <w:lvlJc w:val="left"/>
+      <w:pPr>
+        <w:ind w:left="2880" w:hanging="360"/>
+      </w:pPr>
+      <w:rPr>
+        <w:rFonts w:ascii="Symbol" w:hAnsi="Symbol" w:hint="default"/>
+      </w:rPr>
+    </w:lvl>
+    <w:lvl w:ilvl="4" w:tplc="04160003" w:tentative="1">
+      <w:start w:val="1"/>
+      <w:numFmt w:val="bullet"/>
+      <w:lvlText w:val="o"/>
+      <w:lvlJc w:val="left"/>
+      <w:pPr>
+        <w:ind w:left="3600" w:hanging="360"/>
+      </w:pPr>
+      <w:rPr>
+        <w:rFonts w:ascii="Courier New" w:hAnsi="Courier New" w:cs="Courier New" w:hint="default"/>
+      </w:rPr>
+    </w:lvl>
+    <w:lvl w:ilvl="5" w:tplc="04160005" w:tentative="1">
+      <w:start w:val="1"/>
+      <w:numFmt w:val="bullet"/>
+      <w:lvlText w:val=""/>
+      <w:lvlJc w:val="left"/>
+      <w:pPr>
+        <w:ind w:left="4320" w:hanging="360"/>
+      </w:pPr>
+      <w:rPr>
+        <w:rFonts w:ascii="Wingdings" w:hAnsi="Wingdings" w:hint="default"/>
+      </w:rPr>
+    </w:lvl>
+    <w:lvl w:ilvl="6" w:tplc="04160001" w:tentative="1">
+      <w:start w:val="1"/>
+      <w:numFmt w:val="bullet"/>
+      <w:lvlText w:val=""/>
+      <w:lvlJc w:val="left"/>
+      <w:pPr>
+        <w:ind w:left="5040" w:hanging="360"/>
+      </w:pPr>
+      <w:rPr>
+        <w:rFonts w:ascii="Symbol" w:hAnsi="Symbol" w:hint="default"/>
+      </w:rPr>
+    </w:lvl>
+    <w:lvl w:ilvl="7" w:tplc="04160003" w:tentative="1">
+      <w:start w:val="1"/>
+      <w:numFmt w:val="bullet"/>
+      <w:lvlText w:val="o"/>
+      <w:lvlJc w:val="left"/>
+      <w:pPr>
+        <w:ind w:left="5760" w:hanging="360"/>
+      </w:pPr>
+      <w:rPr>
+        <w:rFonts w:ascii="Courier New" w:hAnsi="Courier New" w:cs="Courier New" w:hint="default"/>
+      </w:rPr>
+    </w:lvl>
+    <w:lvl w:ilvl="8" w:tplc="04160005" w:tentative="1">
+      <w:start w:val="1"/>
+      <w:numFmt w:val="bullet"/>
+      <w:lvlText w:val=""/>
+      <w:lvlJc w:val="left"/>
+      <w:pPr>
+        <w:ind w:left="6480" w:hanging="360"/>
+      </w:pPr>
+      <w:rPr>
+        <w:rFonts w:ascii="Wingdings" w:hAnsi="Wingdings" w:hint="default"/>
+      </w:rPr>
+    </w:lvl>
+  </w:abstractNum>
+  <w:abstractNum w:abstractNumId="14" w15:restartNumberingAfterBreak="0">
     <w:nsid w:val="30D17759"/>
     <w:multiLevelType w:val="multilevel"/>
     <w:tmpl w:val="AB14A634"/>
@@ -5873,7 +9022,7 @@
       </w:rPr>
     </w:lvl>
   </w:abstractNum>
-  <w:abstractNum w:abstractNumId="11" w15:restartNumberingAfterBreak="0">
+  <w:abstractNum w:abstractNumId="15" w15:restartNumberingAfterBreak="0">
     <w:nsid w:val="34584E63"/>
     <w:multiLevelType w:val="hybridMultilevel"/>
     <w:tmpl w:val="DA64AA84"/>
@@ -5986,7 +9135,7 @@
       </w:rPr>
     </w:lvl>
   </w:abstractNum>
-  <w:abstractNum w:abstractNumId="12" w15:restartNumberingAfterBreak="0">
+  <w:abstractNum w:abstractNumId="16" w15:restartNumberingAfterBreak="0">
     <w:nsid w:val="396F273F"/>
     <w:multiLevelType w:val="hybridMultilevel"/>
     <w:tmpl w:val="A2FAD920"/>
@@ -6099,7 +9248,7 @@
       </w:rPr>
     </w:lvl>
   </w:abstractNum>
-  <w:abstractNum w:abstractNumId="13" w15:restartNumberingAfterBreak="0">
+  <w:abstractNum w:abstractNumId="17" w15:restartNumberingAfterBreak="0">
     <w:nsid w:val="3CD56DD4"/>
     <w:multiLevelType w:val="hybridMultilevel"/>
     <w:tmpl w:val="56264ADE"/>
@@ -6185,7 +9334,7 @@
       </w:pPr>
     </w:lvl>
   </w:abstractNum>
-  <w:abstractNum w:abstractNumId="14" w15:restartNumberingAfterBreak="0">
+  <w:abstractNum w:abstractNumId="18" w15:restartNumberingAfterBreak="0">
     <w:nsid w:val="3EDE04F8"/>
     <w:multiLevelType w:val="multilevel"/>
     <w:tmpl w:val="94FAA9B0"/>
@@ -6334,7 +9483,7 @@
       </w:rPr>
     </w:lvl>
   </w:abstractNum>
-  <w:abstractNum w:abstractNumId="15" w15:restartNumberingAfterBreak="0">
+  <w:abstractNum w:abstractNumId="19" w15:restartNumberingAfterBreak="0">
     <w:nsid w:val="40CF148E"/>
     <w:multiLevelType w:val="hybridMultilevel"/>
     <w:tmpl w:val="7B26C71E"/>
@@ -6447,7 +9596,120 @@
       </w:rPr>
     </w:lvl>
   </w:abstractNum>
-  <w:abstractNum w:abstractNumId="16" w15:restartNumberingAfterBreak="0">
+  <w:abstractNum w:abstractNumId="20" w15:restartNumberingAfterBreak="0">
+    <w:nsid w:val="46BB3071"/>
+    <w:multiLevelType w:val="hybridMultilevel"/>
+    <w:tmpl w:val="4850A3B8"/>
+    <w:lvl w:ilvl="0" w:tplc="04160001">
+      <w:start w:val="1"/>
+      <w:numFmt w:val="bullet"/>
+      <w:lvlText w:val=""/>
+      <w:lvlJc w:val="left"/>
+      <w:pPr>
+        <w:ind w:left="720" w:hanging="360"/>
+      </w:pPr>
+      <w:rPr>
+        <w:rFonts w:ascii="Symbol" w:hAnsi="Symbol" w:hint="default"/>
+      </w:rPr>
+    </w:lvl>
+    <w:lvl w:ilvl="1" w:tplc="04160003" w:tentative="1">
+      <w:start w:val="1"/>
+      <w:numFmt w:val="bullet"/>
+      <w:lvlText w:val="o"/>
+      <w:lvlJc w:val="left"/>
+      <w:pPr>
+        <w:ind w:left="1440" w:hanging="360"/>
+      </w:pPr>
+      <w:rPr>
+        <w:rFonts w:ascii="Courier New" w:hAnsi="Courier New" w:cs="Courier New" w:hint="default"/>
+      </w:rPr>
+    </w:lvl>
+    <w:lvl w:ilvl="2" w:tplc="04160005" w:tentative="1">
+      <w:start w:val="1"/>
+      <w:numFmt w:val="bullet"/>
+      <w:lvlText w:val=""/>
+      <w:lvlJc w:val="left"/>
+      <w:pPr>
+        <w:ind w:left="2160" w:hanging="360"/>
+      </w:pPr>
+      <w:rPr>
+        <w:rFonts w:ascii="Wingdings" w:hAnsi="Wingdings" w:hint="default"/>
+      </w:rPr>
+    </w:lvl>
+    <w:lvl w:ilvl="3" w:tplc="04160001" w:tentative="1">
+      <w:start w:val="1"/>
+      <w:numFmt w:val="bullet"/>
+      <w:lvlText w:val=""/>
+      <w:lvlJc w:val="left"/>
+      <w:pPr>
+        <w:ind w:left="2880" w:hanging="360"/>
+      </w:pPr>
+      <w:rPr>
+        <w:rFonts w:ascii="Symbol" w:hAnsi="Symbol" w:hint="default"/>
+      </w:rPr>
+    </w:lvl>
+    <w:lvl w:ilvl="4" w:tplc="04160003" w:tentative="1">
+      <w:start w:val="1"/>
+      <w:numFmt w:val="bullet"/>
+      <w:lvlText w:val="o"/>
+      <w:lvlJc w:val="left"/>
+      <w:pPr>
+        <w:ind w:left="3600" w:hanging="360"/>
+      </w:pPr>
+      <w:rPr>
+        <w:rFonts w:ascii="Courier New" w:hAnsi="Courier New" w:cs="Courier New" w:hint="default"/>
+      </w:rPr>
+    </w:lvl>
+    <w:lvl w:ilvl="5" w:tplc="04160005" w:tentative="1">
+      <w:start w:val="1"/>
+      <w:numFmt w:val="bullet"/>
+      <w:lvlText w:val=""/>
+      <w:lvlJc w:val="left"/>
+      <w:pPr>
+        <w:ind w:left="4320" w:hanging="360"/>
+      </w:pPr>
+      <w:rPr>
+        <w:rFonts w:ascii="Wingdings" w:hAnsi="Wingdings" w:hint="default"/>
+      </w:rPr>
+    </w:lvl>
+    <w:lvl w:ilvl="6" w:tplc="04160001" w:tentative="1">
+      <w:start w:val="1"/>
+      <w:numFmt w:val="bullet"/>
+      <w:lvlText w:val=""/>
+      <w:lvlJc w:val="left"/>
+      <w:pPr>
+        <w:ind w:left="5040" w:hanging="360"/>
+      </w:pPr>
+      <w:rPr>
+        <w:rFonts w:ascii="Symbol" w:hAnsi="Symbol" w:hint="default"/>
+      </w:rPr>
+    </w:lvl>
+    <w:lvl w:ilvl="7" w:tplc="04160003" w:tentative="1">
+      <w:start w:val="1"/>
+      <w:numFmt w:val="bullet"/>
+      <w:lvlText w:val="o"/>
+      <w:lvlJc w:val="left"/>
+      <w:pPr>
+        <w:ind w:left="5760" w:hanging="360"/>
+      </w:pPr>
+      <w:rPr>
+        <w:rFonts w:ascii="Courier New" w:hAnsi="Courier New" w:cs="Courier New" w:hint="default"/>
+      </w:rPr>
+    </w:lvl>
+    <w:lvl w:ilvl="8" w:tplc="04160005" w:tentative="1">
+      <w:start w:val="1"/>
+      <w:numFmt w:val="bullet"/>
+      <w:lvlText w:val=""/>
+      <w:lvlJc w:val="left"/>
+      <w:pPr>
+        <w:ind w:left="6480" w:hanging="360"/>
+      </w:pPr>
+      <w:rPr>
+        <w:rFonts w:ascii="Wingdings" w:hAnsi="Wingdings" w:hint="default"/>
+      </w:rPr>
+    </w:lvl>
+  </w:abstractNum>
+  <w:abstractNum w:abstractNumId="21" w15:restartNumberingAfterBreak="0">
     <w:nsid w:val="47E55BF3"/>
     <w:multiLevelType w:val="hybridMultilevel"/>
     <w:tmpl w:val="3A3A2804"/>
@@ -6560,97 +9822,322 @@
       </w:rPr>
     </w:lvl>
   </w:abstractNum>
-  <w:abstractNum w:abstractNumId="17" w15:restartNumberingAfterBreak="0">
+  <w:abstractNum w:abstractNumId="22" w15:restartNumberingAfterBreak="0">
+    <w:nsid w:val="49B32BD8"/>
+    <w:multiLevelType w:val="hybridMultilevel"/>
+    <w:tmpl w:val="9B6AAF8C"/>
+    <w:lvl w:ilvl="0" w:tplc="04160001">
+      <w:start w:val="1"/>
+      <w:numFmt w:val="bullet"/>
+      <w:lvlText w:val=""/>
+      <w:lvlJc w:val="left"/>
+      <w:pPr>
+        <w:ind w:left="720" w:hanging="360"/>
+      </w:pPr>
+      <w:rPr>
+        <w:rFonts w:ascii="Symbol" w:hAnsi="Symbol" w:hint="default"/>
+      </w:rPr>
+    </w:lvl>
+    <w:lvl w:ilvl="1" w:tplc="04160003" w:tentative="1">
+      <w:start w:val="1"/>
+      <w:numFmt w:val="bullet"/>
+      <w:lvlText w:val="o"/>
+      <w:lvlJc w:val="left"/>
+      <w:pPr>
+        <w:ind w:left="1440" w:hanging="360"/>
+      </w:pPr>
+      <w:rPr>
+        <w:rFonts w:ascii="Courier New" w:hAnsi="Courier New" w:cs="Courier New" w:hint="default"/>
+      </w:rPr>
+    </w:lvl>
+    <w:lvl w:ilvl="2" w:tplc="04160005" w:tentative="1">
+      <w:start w:val="1"/>
+      <w:numFmt w:val="bullet"/>
+      <w:lvlText w:val=""/>
+      <w:lvlJc w:val="left"/>
+      <w:pPr>
+        <w:ind w:left="2160" w:hanging="360"/>
+      </w:pPr>
+      <w:rPr>
+        <w:rFonts w:ascii="Wingdings" w:hAnsi="Wingdings" w:hint="default"/>
+      </w:rPr>
+    </w:lvl>
+    <w:lvl w:ilvl="3" w:tplc="04160001" w:tentative="1">
+      <w:start w:val="1"/>
+      <w:numFmt w:val="bullet"/>
+      <w:lvlText w:val=""/>
+      <w:lvlJc w:val="left"/>
+      <w:pPr>
+        <w:ind w:left="2880" w:hanging="360"/>
+      </w:pPr>
+      <w:rPr>
+        <w:rFonts w:ascii="Symbol" w:hAnsi="Symbol" w:hint="default"/>
+      </w:rPr>
+    </w:lvl>
+    <w:lvl w:ilvl="4" w:tplc="04160003" w:tentative="1">
+      <w:start w:val="1"/>
+      <w:numFmt w:val="bullet"/>
+      <w:lvlText w:val="o"/>
+      <w:lvlJc w:val="left"/>
+      <w:pPr>
+        <w:ind w:left="3600" w:hanging="360"/>
+      </w:pPr>
+      <w:rPr>
+        <w:rFonts w:ascii="Courier New" w:hAnsi="Courier New" w:cs="Courier New" w:hint="default"/>
+      </w:rPr>
+    </w:lvl>
+    <w:lvl w:ilvl="5" w:tplc="04160005" w:tentative="1">
+      <w:start w:val="1"/>
+      <w:numFmt w:val="bullet"/>
+      <w:lvlText w:val=""/>
+      <w:lvlJc w:val="left"/>
+      <w:pPr>
+        <w:ind w:left="4320" w:hanging="360"/>
+      </w:pPr>
+      <w:rPr>
+        <w:rFonts w:ascii="Wingdings" w:hAnsi="Wingdings" w:hint="default"/>
+      </w:rPr>
+    </w:lvl>
+    <w:lvl w:ilvl="6" w:tplc="04160001" w:tentative="1">
+      <w:start w:val="1"/>
+      <w:numFmt w:val="bullet"/>
+      <w:lvlText w:val=""/>
+      <w:lvlJc w:val="left"/>
+      <w:pPr>
+        <w:ind w:left="5040" w:hanging="360"/>
+      </w:pPr>
+      <w:rPr>
+        <w:rFonts w:ascii="Symbol" w:hAnsi="Symbol" w:hint="default"/>
+      </w:rPr>
+    </w:lvl>
+    <w:lvl w:ilvl="7" w:tplc="04160003" w:tentative="1">
+      <w:start w:val="1"/>
+      <w:numFmt w:val="bullet"/>
+      <w:lvlText w:val="o"/>
+      <w:lvlJc w:val="left"/>
+      <w:pPr>
+        <w:ind w:left="5760" w:hanging="360"/>
+      </w:pPr>
+      <w:rPr>
+        <w:rFonts w:ascii="Courier New" w:hAnsi="Courier New" w:cs="Courier New" w:hint="default"/>
+      </w:rPr>
+    </w:lvl>
+    <w:lvl w:ilvl="8" w:tplc="04160005" w:tentative="1">
+      <w:start w:val="1"/>
+      <w:numFmt w:val="bullet"/>
+      <w:lvlText w:val=""/>
+      <w:lvlJc w:val="left"/>
+      <w:pPr>
+        <w:ind w:left="6480" w:hanging="360"/>
+      </w:pPr>
+      <w:rPr>
+        <w:rFonts w:ascii="Wingdings" w:hAnsi="Wingdings" w:hint="default"/>
+      </w:rPr>
+    </w:lvl>
+  </w:abstractNum>
+  <w:abstractNum w:abstractNumId="23" w15:restartNumberingAfterBreak="0">
     <w:nsid w:val="60585075"/>
+    <w:multiLevelType w:val="multilevel"/>
+    <w:tmpl w:val="0416001F"/>
+    <w:lvl w:ilvl="0">
+      <w:start w:val="1"/>
+      <w:numFmt w:val="decimal"/>
+      <w:lvlText w:val="%1."/>
+      <w:lvlJc w:val="left"/>
+      <w:pPr>
+        <w:ind w:left="360" w:hanging="360"/>
+      </w:pPr>
+      <w:rPr>
+        <w:rFonts w:hint="default"/>
+      </w:rPr>
+    </w:lvl>
+    <w:lvl w:ilvl="1">
+      <w:start w:val="1"/>
+      <w:numFmt w:val="decimal"/>
+      <w:lvlText w:val="%1.%2."/>
+      <w:lvlJc w:val="left"/>
+      <w:pPr>
+        <w:ind w:left="792" w:hanging="432"/>
+      </w:pPr>
+    </w:lvl>
+    <w:lvl w:ilvl="2">
+      <w:start w:val="1"/>
+      <w:numFmt w:val="decimal"/>
+      <w:lvlText w:val="%1.%2.%3."/>
+      <w:lvlJc w:val="left"/>
+      <w:pPr>
+        <w:ind w:left="1224" w:hanging="504"/>
+      </w:pPr>
+    </w:lvl>
+    <w:lvl w:ilvl="3">
+      <w:start w:val="1"/>
+      <w:numFmt w:val="decimal"/>
+      <w:lvlText w:val="%1.%2.%3.%4."/>
+      <w:lvlJc w:val="left"/>
+      <w:pPr>
+        <w:ind w:left="1728" w:hanging="648"/>
+      </w:pPr>
+    </w:lvl>
+    <w:lvl w:ilvl="4">
+      <w:start w:val="1"/>
+      <w:numFmt w:val="decimal"/>
+      <w:lvlText w:val="%1.%2.%3.%4.%5."/>
+      <w:lvlJc w:val="left"/>
+      <w:pPr>
+        <w:ind w:left="2232" w:hanging="792"/>
+      </w:pPr>
+    </w:lvl>
+    <w:lvl w:ilvl="5">
+      <w:start w:val="1"/>
+      <w:numFmt w:val="decimal"/>
+      <w:lvlText w:val="%1.%2.%3.%4.%5.%6."/>
+      <w:lvlJc w:val="left"/>
+      <w:pPr>
+        <w:ind w:left="2736" w:hanging="936"/>
+      </w:pPr>
+    </w:lvl>
+    <w:lvl w:ilvl="6">
+      <w:start w:val="1"/>
+      <w:numFmt w:val="decimal"/>
+      <w:lvlText w:val="%1.%2.%3.%4.%5.%6.%7."/>
+      <w:lvlJc w:val="left"/>
+      <w:pPr>
+        <w:ind w:left="3240" w:hanging="1080"/>
+      </w:pPr>
+    </w:lvl>
+    <w:lvl w:ilvl="7">
+      <w:start w:val="1"/>
+      <w:numFmt w:val="decimal"/>
+      <w:lvlText w:val="%1.%2.%3.%4.%5.%6.%7.%8."/>
+      <w:lvlJc w:val="left"/>
+      <w:pPr>
+        <w:ind w:left="3744" w:hanging="1224"/>
+      </w:pPr>
+    </w:lvl>
+    <w:lvl w:ilvl="8">
+      <w:start w:val="1"/>
+      <w:numFmt w:val="decimal"/>
+      <w:lvlText w:val="%1.%2.%3.%4.%5.%6.%7.%8.%9."/>
+      <w:lvlJc w:val="left"/>
+      <w:pPr>
+        <w:ind w:left="4320" w:hanging="1440"/>
+      </w:pPr>
+    </w:lvl>
+  </w:abstractNum>
+  <w:abstractNum w:abstractNumId="24" w15:restartNumberingAfterBreak="0">
+    <w:nsid w:val="6183345E"/>
     <w:multiLevelType w:val="hybridMultilevel"/>
-    <w:tmpl w:val="A762C6C6"/>
-    <w:lvl w:ilvl="0" w:tplc="6E46FBCE">
-      <w:start w:val="1"/>
-      <w:numFmt w:val="decimal"/>
-      <w:pStyle w:val="Ttulo1"/>
-      <w:lvlText w:val="%1."/>
-      <w:lvlJc w:val="left"/>
-      <w:pPr>
-        <w:ind w:left="1080" w:hanging="360"/>
-      </w:pPr>
-      <w:rPr>
-        <w:rFonts w:hint="default"/>
-      </w:rPr>
-    </w:lvl>
-    <w:lvl w:ilvl="1" w:tplc="04160019" w:tentative="1">
-      <w:start w:val="1"/>
-      <w:numFmt w:val="lowerLetter"/>
-      <w:lvlText w:val="%2."/>
-      <w:lvlJc w:val="left"/>
-      <w:pPr>
-        <w:ind w:left="1800" w:hanging="360"/>
-      </w:pPr>
-    </w:lvl>
-    <w:lvl w:ilvl="2" w:tplc="0416001B" w:tentative="1">
-      <w:start w:val="1"/>
-      <w:numFmt w:val="lowerRoman"/>
-      <w:lvlText w:val="%3."/>
-      <w:lvlJc w:val="right"/>
-      <w:pPr>
-        <w:ind w:left="2520" w:hanging="180"/>
-      </w:pPr>
-    </w:lvl>
-    <w:lvl w:ilvl="3" w:tplc="0416000F" w:tentative="1">
-      <w:start w:val="1"/>
-      <w:numFmt w:val="decimal"/>
-      <w:lvlText w:val="%4."/>
-      <w:lvlJc w:val="left"/>
-      <w:pPr>
-        <w:ind w:left="3240" w:hanging="360"/>
-      </w:pPr>
-    </w:lvl>
-    <w:lvl w:ilvl="4" w:tplc="04160019" w:tentative="1">
-      <w:start w:val="1"/>
-      <w:numFmt w:val="lowerLetter"/>
-      <w:lvlText w:val="%5."/>
-      <w:lvlJc w:val="left"/>
-      <w:pPr>
-        <w:ind w:left="3960" w:hanging="360"/>
-      </w:pPr>
-    </w:lvl>
-    <w:lvl w:ilvl="5" w:tplc="0416001B" w:tentative="1">
-      <w:start w:val="1"/>
-      <w:numFmt w:val="lowerRoman"/>
-      <w:lvlText w:val="%6."/>
-      <w:lvlJc w:val="right"/>
-      <w:pPr>
-        <w:ind w:left="4680" w:hanging="180"/>
-      </w:pPr>
-    </w:lvl>
-    <w:lvl w:ilvl="6" w:tplc="0416000F" w:tentative="1">
-      <w:start w:val="1"/>
-      <w:numFmt w:val="decimal"/>
-      <w:lvlText w:val="%7."/>
-      <w:lvlJc w:val="left"/>
-      <w:pPr>
-        <w:ind w:left="5400" w:hanging="360"/>
-      </w:pPr>
-    </w:lvl>
-    <w:lvl w:ilvl="7" w:tplc="04160019" w:tentative="1">
-      <w:start w:val="1"/>
-      <w:numFmt w:val="lowerLetter"/>
-      <w:lvlText w:val="%8."/>
-      <w:lvlJc w:val="left"/>
-      <w:pPr>
-        <w:ind w:left="6120" w:hanging="360"/>
-      </w:pPr>
-    </w:lvl>
-    <w:lvl w:ilvl="8" w:tplc="0416001B" w:tentative="1">
-      <w:start w:val="1"/>
-      <w:numFmt w:val="lowerRoman"/>
-      <w:lvlText w:val="%9."/>
-      <w:lvlJc w:val="right"/>
-      <w:pPr>
-        <w:ind w:left="6840" w:hanging="180"/>
-      </w:pPr>
+    <w:tmpl w:val="7A84B576"/>
+    <w:lvl w:ilvl="0" w:tplc="04160001">
+      <w:start w:val="1"/>
+      <w:numFmt w:val="bullet"/>
+      <w:lvlText w:val=""/>
+      <w:lvlJc w:val="left"/>
+      <w:pPr>
+        <w:ind w:left="720" w:hanging="360"/>
+      </w:pPr>
+      <w:rPr>
+        <w:rFonts w:ascii="Symbol" w:hAnsi="Symbol" w:hint="default"/>
+      </w:rPr>
+    </w:lvl>
+    <w:lvl w:ilvl="1" w:tplc="04160003" w:tentative="1">
+      <w:start w:val="1"/>
+      <w:numFmt w:val="bullet"/>
+      <w:lvlText w:val="o"/>
+      <w:lvlJc w:val="left"/>
+      <w:pPr>
+        <w:ind w:left="1440" w:hanging="360"/>
+      </w:pPr>
+      <w:rPr>
+        <w:rFonts w:ascii="Courier New" w:hAnsi="Courier New" w:cs="Courier New" w:hint="default"/>
+      </w:rPr>
+    </w:lvl>
+    <w:lvl w:ilvl="2" w:tplc="04160005" w:tentative="1">
+      <w:start w:val="1"/>
+      <w:numFmt w:val="bullet"/>
+      <w:lvlText w:val=""/>
+      <w:lvlJc w:val="left"/>
+      <w:pPr>
+        <w:ind w:left="2160" w:hanging="360"/>
+      </w:pPr>
+      <w:rPr>
+        <w:rFonts w:ascii="Wingdings" w:hAnsi="Wingdings" w:hint="default"/>
+      </w:rPr>
+    </w:lvl>
+    <w:lvl w:ilvl="3" w:tplc="04160001" w:tentative="1">
+      <w:start w:val="1"/>
+      <w:numFmt w:val="bullet"/>
+      <w:lvlText w:val=""/>
+      <w:lvlJc w:val="left"/>
+      <w:pPr>
+        <w:ind w:left="2880" w:hanging="360"/>
+      </w:pPr>
+      <w:rPr>
+        <w:rFonts w:ascii="Symbol" w:hAnsi="Symbol" w:hint="default"/>
+      </w:rPr>
+    </w:lvl>
+    <w:lvl w:ilvl="4" w:tplc="04160003" w:tentative="1">
+      <w:start w:val="1"/>
+      <w:numFmt w:val="bullet"/>
+      <w:lvlText w:val="o"/>
+      <w:lvlJc w:val="left"/>
+      <w:pPr>
+        <w:ind w:left="3600" w:hanging="360"/>
+      </w:pPr>
+      <w:rPr>
+        <w:rFonts w:ascii="Courier New" w:hAnsi="Courier New" w:cs="Courier New" w:hint="default"/>
+      </w:rPr>
+    </w:lvl>
+    <w:lvl w:ilvl="5" w:tplc="04160005" w:tentative="1">
+      <w:start w:val="1"/>
+      <w:numFmt w:val="bullet"/>
+      <w:lvlText w:val=""/>
+      <w:lvlJc w:val="left"/>
+      <w:pPr>
+        <w:ind w:left="4320" w:hanging="360"/>
+      </w:pPr>
+      <w:rPr>
+        <w:rFonts w:ascii="Wingdings" w:hAnsi="Wingdings" w:hint="default"/>
+      </w:rPr>
+    </w:lvl>
+    <w:lvl w:ilvl="6" w:tplc="04160001" w:tentative="1">
+      <w:start w:val="1"/>
+      <w:numFmt w:val="bullet"/>
+      <w:lvlText w:val=""/>
+      <w:lvlJc w:val="left"/>
+      <w:pPr>
+        <w:ind w:left="5040" w:hanging="360"/>
+      </w:pPr>
+      <w:rPr>
+        <w:rFonts w:ascii="Symbol" w:hAnsi="Symbol" w:hint="default"/>
+      </w:rPr>
+    </w:lvl>
+    <w:lvl w:ilvl="7" w:tplc="04160003" w:tentative="1">
+      <w:start w:val="1"/>
+      <w:numFmt w:val="bullet"/>
+      <w:lvlText w:val="o"/>
+      <w:lvlJc w:val="left"/>
+      <w:pPr>
+        <w:ind w:left="5760" w:hanging="360"/>
+      </w:pPr>
+      <w:rPr>
+        <w:rFonts w:ascii="Courier New" w:hAnsi="Courier New" w:cs="Courier New" w:hint="default"/>
+      </w:rPr>
+    </w:lvl>
+    <w:lvl w:ilvl="8" w:tplc="04160005" w:tentative="1">
+      <w:start w:val="1"/>
+      <w:numFmt w:val="bullet"/>
+      <w:lvlText w:val=""/>
+      <w:lvlJc w:val="left"/>
+      <w:pPr>
+        <w:ind w:left="6480" w:hanging="360"/>
+      </w:pPr>
+      <w:rPr>
+        <w:rFonts w:ascii="Wingdings" w:hAnsi="Wingdings" w:hint="default"/>
+      </w:rPr>
     </w:lvl>
   </w:abstractNum>
-  <w:abstractNum w:abstractNumId="18" w15:restartNumberingAfterBreak="0">
+  <w:abstractNum w:abstractNumId="25" w15:restartNumberingAfterBreak="0">
     <w:nsid w:val="62384609"/>
     <w:multiLevelType w:val="hybridMultilevel"/>
     <w:tmpl w:val="22428A38"/>
@@ -6763,7 +10250,120 @@
       </w:rPr>
     </w:lvl>
   </w:abstractNum>
-  <w:abstractNum w:abstractNumId="19" w15:restartNumberingAfterBreak="0">
+  <w:abstractNum w:abstractNumId="26" w15:restartNumberingAfterBreak="0">
+    <w:nsid w:val="63BA2ABC"/>
+    <w:multiLevelType w:val="hybridMultilevel"/>
+    <w:tmpl w:val="653E5FEA"/>
+    <w:lvl w:ilvl="0" w:tplc="04160001">
+      <w:start w:val="1"/>
+      <w:numFmt w:val="bullet"/>
+      <w:lvlText w:val=""/>
+      <w:lvlJc w:val="left"/>
+      <w:pPr>
+        <w:ind w:left="720" w:hanging="360"/>
+      </w:pPr>
+      <w:rPr>
+        <w:rFonts w:ascii="Symbol" w:hAnsi="Symbol" w:hint="default"/>
+      </w:rPr>
+    </w:lvl>
+    <w:lvl w:ilvl="1" w:tplc="04160003" w:tentative="1">
+      <w:start w:val="1"/>
+      <w:numFmt w:val="bullet"/>
+      <w:lvlText w:val="o"/>
+      <w:lvlJc w:val="left"/>
+      <w:pPr>
+        <w:ind w:left="1440" w:hanging="360"/>
+      </w:pPr>
+      <w:rPr>
+        <w:rFonts w:ascii="Courier New" w:hAnsi="Courier New" w:cs="Courier New" w:hint="default"/>
+      </w:rPr>
+    </w:lvl>
+    <w:lvl w:ilvl="2" w:tplc="04160005" w:tentative="1">
+      <w:start w:val="1"/>
+      <w:numFmt w:val="bullet"/>
+      <w:lvlText w:val=""/>
+      <w:lvlJc w:val="left"/>
+      <w:pPr>
+        <w:ind w:left="2160" w:hanging="360"/>
+      </w:pPr>
+      <w:rPr>
+        <w:rFonts w:ascii="Wingdings" w:hAnsi="Wingdings" w:hint="default"/>
+      </w:rPr>
+    </w:lvl>
+    <w:lvl w:ilvl="3" w:tplc="04160001" w:tentative="1">
+      <w:start w:val="1"/>
+      <w:numFmt w:val="bullet"/>
+      <w:lvlText w:val=""/>
+      <w:lvlJc w:val="left"/>
+      <w:pPr>
+        <w:ind w:left="2880" w:hanging="360"/>
+      </w:pPr>
+      <w:rPr>
+        <w:rFonts w:ascii="Symbol" w:hAnsi="Symbol" w:hint="default"/>
+      </w:rPr>
+    </w:lvl>
+    <w:lvl w:ilvl="4" w:tplc="04160003" w:tentative="1">
+      <w:start w:val="1"/>
+      <w:numFmt w:val="bullet"/>
+      <w:lvlText w:val="o"/>
+      <w:lvlJc w:val="left"/>
+      <w:pPr>
+        <w:ind w:left="3600" w:hanging="360"/>
+      </w:pPr>
+      <w:rPr>
+        <w:rFonts w:ascii="Courier New" w:hAnsi="Courier New" w:cs="Courier New" w:hint="default"/>
+      </w:rPr>
+    </w:lvl>
+    <w:lvl w:ilvl="5" w:tplc="04160005" w:tentative="1">
+      <w:start w:val="1"/>
+      <w:numFmt w:val="bullet"/>
+      <w:lvlText w:val=""/>
+      <w:lvlJc w:val="left"/>
+      <w:pPr>
+        <w:ind w:left="4320" w:hanging="360"/>
+      </w:pPr>
+      <w:rPr>
+        <w:rFonts w:ascii="Wingdings" w:hAnsi="Wingdings" w:hint="default"/>
+      </w:rPr>
+    </w:lvl>
+    <w:lvl w:ilvl="6" w:tplc="04160001" w:tentative="1">
+      <w:start w:val="1"/>
+      <w:numFmt w:val="bullet"/>
+      <w:lvlText w:val=""/>
+      <w:lvlJc w:val="left"/>
+      <w:pPr>
+        <w:ind w:left="5040" w:hanging="360"/>
+      </w:pPr>
+      <w:rPr>
+        <w:rFonts w:ascii="Symbol" w:hAnsi="Symbol" w:hint="default"/>
+      </w:rPr>
+    </w:lvl>
+    <w:lvl w:ilvl="7" w:tplc="04160003" w:tentative="1">
+      <w:start w:val="1"/>
+      <w:numFmt w:val="bullet"/>
+      <w:lvlText w:val="o"/>
+      <w:lvlJc w:val="left"/>
+      <w:pPr>
+        <w:ind w:left="5760" w:hanging="360"/>
+      </w:pPr>
+      <w:rPr>
+        <w:rFonts w:ascii="Courier New" w:hAnsi="Courier New" w:cs="Courier New" w:hint="default"/>
+      </w:rPr>
+    </w:lvl>
+    <w:lvl w:ilvl="8" w:tplc="04160005" w:tentative="1">
+      <w:start w:val="1"/>
+      <w:numFmt w:val="bullet"/>
+      <w:lvlText w:val=""/>
+      <w:lvlJc w:val="left"/>
+      <w:pPr>
+        <w:ind w:left="6480" w:hanging="360"/>
+      </w:pPr>
+      <w:rPr>
+        <w:rFonts w:ascii="Wingdings" w:hAnsi="Wingdings" w:hint="default"/>
+      </w:rPr>
+    </w:lvl>
+  </w:abstractNum>
+  <w:abstractNum w:abstractNumId="27" w15:restartNumberingAfterBreak="0">
     <w:nsid w:val="6B8B12A8"/>
     <w:multiLevelType w:val="hybridMultilevel"/>
     <w:tmpl w:val="9C2492EC"/>
@@ -6849,7 +10449,120 @@
       </w:pPr>
     </w:lvl>
   </w:abstractNum>
-  <w:abstractNum w:abstractNumId="20" w15:restartNumberingAfterBreak="0">
+  <w:abstractNum w:abstractNumId="28" w15:restartNumberingAfterBreak="0">
+    <w:nsid w:val="6CD029A0"/>
+    <w:multiLevelType w:val="hybridMultilevel"/>
+    <w:tmpl w:val="17B83B22"/>
+    <w:lvl w:ilvl="0" w:tplc="04160003">
+      <w:start w:val="1"/>
+      <w:numFmt w:val="bullet"/>
+      <w:lvlText w:val="o"/>
+      <w:lvlJc w:val="left"/>
+      <w:pPr>
+        <w:ind w:left="1068" w:hanging="360"/>
+      </w:pPr>
+      <w:rPr>
+        <w:rFonts w:ascii="Courier New" w:hAnsi="Courier New" w:cs="Courier New" w:hint="default"/>
+      </w:rPr>
+    </w:lvl>
+    <w:lvl w:ilvl="1" w:tplc="04160003" w:tentative="1">
+      <w:start w:val="1"/>
+      <w:numFmt w:val="bullet"/>
+      <w:lvlText w:val="o"/>
+      <w:lvlJc w:val="left"/>
+      <w:pPr>
+        <w:ind w:left="1788" w:hanging="360"/>
+      </w:pPr>
+      <w:rPr>
+        <w:rFonts w:ascii="Courier New" w:hAnsi="Courier New" w:cs="Courier New" w:hint="default"/>
+      </w:rPr>
+    </w:lvl>
+    <w:lvl w:ilvl="2" w:tplc="04160005" w:tentative="1">
+      <w:start w:val="1"/>
+      <w:numFmt w:val="bullet"/>
+      <w:lvlText w:val=""/>
+      <w:lvlJc w:val="left"/>
+      <w:pPr>
+        <w:ind w:left="2508" w:hanging="360"/>
+      </w:pPr>
+      <w:rPr>
+        <w:rFonts w:ascii="Wingdings" w:hAnsi="Wingdings" w:hint="default"/>
+      </w:rPr>
+    </w:lvl>
+    <w:lvl w:ilvl="3" w:tplc="04160001" w:tentative="1">
+      <w:start w:val="1"/>
+      <w:numFmt w:val="bullet"/>
+      <w:lvlText w:val=""/>
+      <w:lvlJc w:val="left"/>
+      <w:pPr>
+        <w:ind w:left="3228" w:hanging="360"/>
+      </w:pPr>
+      <w:rPr>
+        <w:rFonts w:ascii="Symbol" w:hAnsi="Symbol" w:hint="default"/>
+      </w:rPr>
+    </w:lvl>
+    <w:lvl w:ilvl="4" w:tplc="04160003" w:tentative="1">
+      <w:start w:val="1"/>
+      <w:numFmt w:val="bullet"/>
+      <w:lvlText w:val="o"/>
+      <w:lvlJc w:val="left"/>
+      <w:pPr>
+        <w:ind w:left="3948" w:hanging="360"/>
+      </w:pPr>
+      <w:rPr>
+        <w:rFonts w:ascii="Courier New" w:hAnsi="Courier New" w:cs="Courier New" w:hint="default"/>
+      </w:rPr>
+    </w:lvl>
+    <w:lvl w:ilvl="5" w:tplc="04160005" w:tentative="1">
+      <w:start w:val="1"/>
+      <w:numFmt w:val="bullet"/>
+      <w:lvlText w:val=""/>
+      <w:lvlJc w:val="left"/>
+      <w:pPr>
+        <w:ind w:left="4668" w:hanging="360"/>
+      </w:pPr>
+      <w:rPr>
+        <w:rFonts w:ascii="Wingdings" w:hAnsi="Wingdings" w:hint="default"/>
+      </w:rPr>
+    </w:lvl>
+    <w:lvl w:ilvl="6" w:tplc="04160001" w:tentative="1">
+      <w:start w:val="1"/>
+      <w:numFmt w:val="bullet"/>
+      <w:lvlText w:val=""/>
+      <w:lvlJc w:val="left"/>
+      <w:pPr>
+        <w:ind w:left="5388" w:hanging="360"/>
+      </w:pPr>
+      <w:rPr>
+        <w:rFonts w:ascii="Symbol" w:hAnsi="Symbol" w:hint="default"/>
+      </w:rPr>
+    </w:lvl>
+    <w:lvl w:ilvl="7" w:tplc="04160003" w:tentative="1">
+      <w:start w:val="1"/>
+      <w:numFmt w:val="bullet"/>
+      <w:lvlText w:val="o"/>
+      <w:lvlJc w:val="left"/>
+      <w:pPr>
+        <w:ind w:left="6108" w:hanging="360"/>
+      </w:pPr>
+      <w:rPr>
+        <w:rFonts w:ascii="Courier New" w:hAnsi="Courier New" w:cs="Courier New" w:hint="default"/>
+      </w:rPr>
+    </w:lvl>
+    <w:lvl w:ilvl="8" w:tplc="04160005" w:tentative="1">
+      <w:start w:val="1"/>
+      <w:numFmt w:val="bullet"/>
+      <w:lvlText w:val=""/>
+      <w:lvlJc w:val="left"/>
+      <w:pPr>
+        <w:ind w:left="6828" w:hanging="360"/>
+      </w:pPr>
+      <w:rPr>
+        <w:rFonts w:ascii="Wingdings" w:hAnsi="Wingdings" w:hint="default"/>
+      </w:rPr>
+    </w:lvl>
+  </w:abstractNum>
+  <w:abstractNum w:abstractNumId="29" w15:restartNumberingAfterBreak="0">
     <w:nsid w:val="718A0047"/>
     <w:multiLevelType w:val="hybridMultilevel"/>
     <w:tmpl w:val="974E06F8"/>
@@ -6935,7 +10648,120 @@
       </w:pPr>
     </w:lvl>
   </w:abstractNum>
-  <w:abstractNum w:abstractNumId="21" w15:restartNumberingAfterBreak="0">
+  <w:abstractNum w:abstractNumId="30" w15:restartNumberingAfterBreak="0">
+    <w:nsid w:val="75477560"/>
+    <w:multiLevelType w:val="hybridMultilevel"/>
+    <w:tmpl w:val="D02CB6CE"/>
+    <w:lvl w:ilvl="0" w:tplc="04160001">
+      <w:start w:val="1"/>
+      <w:numFmt w:val="bullet"/>
+      <w:lvlText w:val=""/>
+      <w:lvlJc w:val="left"/>
+      <w:pPr>
+        <w:ind w:left="720" w:hanging="360"/>
+      </w:pPr>
+      <w:rPr>
+        <w:rFonts w:ascii="Symbol" w:hAnsi="Symbol" w:hint="default"/>
+      </w:rPr>
+    </w:lvl>
+    <w:lvl w:ilvl="1" w:tplc="04160003" w:tentative="1">
+      <w:start w:val="1"/>
+      <w:numFmt w:val="bullet"/>
+      <w:lvlText w:val="o"/>
+      <w:lvlJc w:val="left"/>
+      <w:pPr>
+        <w:ind w:left="1440" w:hanging="360"/>
+      </w:pPr>
+      <w:rPr>
+        <w:rFonts w:ascii="Courier New" w:hAnsi="Courier New" w:cs="Courier New" w:hint="default"/>
+      </w:rPr>
+    </w:lvl>
+    <w:lvl w:ilvl="2" w:tplc="04160005" w:tentative="1">
+      <w:start w:val="1"/>
+      <w:numFmt w:val="bullet"/>
+      <w:lvlText w:val=""/>
+      <w:lvlJc w:val="left"/>
+      <w:pPr>
+        <w:ind w:left="2160" w:hanging="360"/>
+      </w:pPr>
+      <w:rPr>
+        <w:rFonts w:ascii="Wingdings" w:hAnsi="Wingdings" w:hint="default"/>
+      </w:rPr>
+    </w:lvl>
+    <w:lvl w:ilvl="3" w:tplc="04160001" w:tentative="1">
+      <w:start w:val="1"/>
+      <w:numFmt w:val="bullet"/>
+      <w:lvlText w:val=""/>
+      <w:lvlJc w:val="left"/>
+      <w:pPr>
+        <w:ind w:left="2880" w:hanging="360"/>
+      </w:pPr>
+      <w:rPr>
+        <w:rFonts w:ascii="Symbol" w:hAnsi="Symbol" w:hint="default"/>
+      </w:rPr>
+    </w:lvl>
+    <w:lvl w:ilvl="4" w:tplc="04160003" w:tentative="1">
+      <w:start w:val="1"/>
+      <w:numFmt w:val="bullet"/>
+      <w:lvlText w:val="o"/>
+      <w:lvlJc w:val="left"/>
+      <w:pPr>
+        <w:ind w:left="3600" w:hanging="360"/>
+      </w:pPr>
+      <w:rPr>
+        <w:rFonts w:ascii="Courier New" w:hAnsi="Courier New" w:cs="Courier New" w:hint="default"/>
+      </w:rPr>
+    </w:lvl>
+    <w:lvl w:ilvl="5" w:tplc="04160005" w:tentative="1">
+      <w:start w:val="1"/>
+      <w:numFmt w:val="bullet"/>
+      <w:lvlText w:val=""/>
+      <w:lvlJc w:val="left"/>
+      <w:pPr>
+        <w:ind w:left="4320" w:hanging="360"/>
+      </w:pPr>
+      <w:rPr>
+        <w:rFonts w:ascii="Wingdings" w:hAnsi="Wingdings" w:hint="default"/>
+      </w:rPr>
+    </w:lvl>
+    <w:lvl w:ilvl="6" w:tplc="04160001" w:tentative="1">
+      <w:start w:val="1"/>
+      <w:numFmt w:val="bullet"/>
+      <w:lvlText w:val=""/>
+      <w:lvlJc w:val="left"/>
+      <w:pPr>
+        <w:ind w:left="5040" w:hanging="360"/>
+      </w:pPr>
+      <w:rPr>
+        <w:rFonts w:ascii="Symbol" w:hAnsi="Symbol" w:hint="default"/>
+      </w:rPr>
+    </w:lvl>
+    <w:lvl w:ilvl="7" w:tplc="04160003" w:tentative="1">
+      <w:start w:val="1"/>
+      <w:numFmt w:val="bullet"/>
+      <w:lvlText w:val="o"/>
+      <w:lvlJc w:val="left"/>
+      <w:pPr>
+        <w:ind w:left="5760" w:hanging="360"/>
+      </w:pPr>
+      <w:rPr>
+        <w:rFonts w:ascii="Courier New" w:hAnsi="Courier New" w:cs="Courier New" w:hint="default"/>
+      </w:rPr>
+    </w:lvl>
+    <w:lvl w:ilvl="8" w:tplc="04160005" w:tentative="1">
+      <w:start w:val="1"/>
+      <w:numFmt w:val="bullet"/>
+      <w:lvlText w:val=""/>
+      <w:lvlJc w:val="left"/>
+      <w:pPr>
+        <w:ind w:left="6480" w:hanging="360"/>
+      </w:pPr>
+      <w:rPr>
+        <w:rFonts w:ascii="Wingdings" w:hAnsi="Wingdings" w:hint="default"/>
+      </w:rPr>
+    </w:lvl>
+  </w:abstractNum>
+  <w:abstractNum w:abstractNumId="31" w15:restartNumberingAfterBreak="0">
     <w:nsid w:val="7677085D"/>
     <w:multiLevelType w:val="hybridMultilevel"/>
     <w:tmpl w:val="1B90EBFC"/>
@@ -7048,7 +10874,7 @@
       </w:rPr>
     </w:lvl>
   </w:abstractNum>
-  <w:abstractNum w:abstractNumId="22" w15:restartNumberingAfterBreak="0">
+  <w:abstractNum w:abstractNumId="32" w15:restartNumberingAfterBreak="0">
     <w:nsid w:val="77875405"/>
     <w:multiLevelType w:val="multilevel"/>
     <w:tmpl w:val="F9E2FEBE"/>
@@ -7197,7 +11023,7 @@
       </w:rPr>
     </w:lvl>
   </w:abstractNum>
-  <w:abstractNum w:abstractNumId="23" w15:restartNumberingAfterBreak="0">
+  <w:abstractNum w:abstractNumId="33" w15:restartNumberingAfterBreak="0">
     <w:nsid w:val="7A2D605C"/>
     <w:multiLevelType w:val="hybridMultilevel"/>
     <w:tmpl w:val="9C2492EC"/>
@@ -7283,95 +11109,241 @@
       </w:pPr>
     </w:lvl>
   </w:abstractNum>
+  <w:abstractNum w:abstractNumId="34" w15:restartNumberingAfterBreak="0">
+    <w:nsid w:val="7CF81223"/>
+    <w:multiLevelType w:val="hybridMultilevel"/>
+    <w:tmpl w:val="99480D6A"/>
+    <w:lvl w:ilvl="0" w:tplc="04160001">
+      <w:start w:val="1"/>
+      <w:numFmt w:val="bullet"/>
+      <w:lvlText w:val=""/>
+      <w:lvlJc w:val="left"/>
+      <w:pPr>
+        <w:ind w:left="720" w:hanging="360"/>
+      </w:pPr>
+      <w:rPr>
+        <w:rFonts w:ascii="Symbol" w:hAnsi="Symbol" w:hint="default"/>
+      </w:rPr>
+    </w:lvl>
+    <w:lvl w:ilvl="1" w:tplc="04160003" w:tentative="1">
+      <w:start w:val="1"/>
+      <w:numFmt w:val="bullet"/>
+      <w:lvlText w:val="o"/>
+      <w:lvlJc w:val="left"/>
+      <w:pPr>
+        <w:ind w:left="1440" w:hanging="360"/>
+      </w:pPr>
+      <w:rPr>
+        <w:rFonts w:ascii="Courier New" w:hAnsi="Courier New" w:cs="Courier New" w:hint="default"/>
+      </w:rPr>
+    </w:lvl>
+    <w:lvl w:ilvl="2" w:tplc="04160005" w:tentative="1">
+      <w:start w:val="1"/>
+      <w:numFmt w:val="bullet"/>
+      <w:lvlText w:val=""/>
+      <w:lvlJc w:val="left"/>
+      <w:pPr>
+        <w:ind w:left="2160" w:hanging="360"/>
+      </w:pPr>
+      <w:rPr>
+        <w:rFonts w:ascii="Wingdings" w:hAnsi="Wingdings" w:hint="default"/>
+      </w:rPr>
+    </w:lvl>
+    <w:lvl w:ilvl="3" w:tplc="04160001" w:tentative="1">
+      <w:start w:val="1"/>
+      <w:numFmt w:val="bullet"/>
+      <w:lvlText w:val=""/>
+      <w:lvlJc w:val="left"/>
+      <w:pPr>
+        <w:ind w:left="2880" w:hanging="360"/>
+      </w:pPr>
+      <w:rPr>
+        <w:rFonts w:ascii="Symbol" w:hAnsi="Symbol" w:hint="default"/>
+      </w:rPr>
+    </w:lvl>
+    <w:lvl w:ilvl="4" w:tplc="04160003" w:tentative="1">
+      <w:start w:val="1"/>
+      <w:numFmt w:val="bullet"/>
+      <w:lvlText w:val="o"/>
+      <w:lvlJc w:val="left"/>
+      <w:pPr>
+        <w:ind w:left="3600" w:hanging="360"/>
+      </w:pPr>
+      <w:rPr>
+        <w:rFonts w:ascii="Courier New" w:hAnsi="Courier New" w:cs="Courier New" w:hint="default"/>
+      </w:rPr>
+    </w:lvl>
+    <w:lvl w:ilvl="5" w:tplc="04160005" w:tentative="1">
+      <w:start w:val="1"/>
+      <w:numFmt w:val="bullet"/>
+      <w:lvlText w:val=""/>
+      <w:lvlJc w:val="left"/>
+      <w:pPr>
+        <w:ind w:left="4320" w:hanging="360"/>
+      </w:pPr>
+      <w:rPr>
+        <w:rFonts w:ascii="Wingdings" w:hAnsi="Wingdings" w:hint="default"/>
+      </w:rPr>
+    </w:lvl>
+    <w:lvl w:ilvl="6" w:tplc="04160001" w:tentative="1">
+      <w:start w:val="1"/>
+      <w:numFmt w:val="bullet"/>
+      <w:lvlText w:val=""/>
+      <w:lvlJc w:val="left"/>
+      <w:pPr>
+        <w:ind w:left="5040" w:hanging="360"/>
+      </w:pPr>
+      <w:rPr>
+        <w:rFonts w:ascii="Symbol" w:hAnsi="Symbol" w:hint="default"/>
+      </w:rPr>
+    </w:lvl>
+    <w:lvl w:ilvl="7" w:tplc="04160003" w:tentative="1">
+      <w:start w:val="1"/>
+      <w:numFmt w:val="bullet"/>
+      <w:lvlText w:val="o"/>
+      <w:lvlJc w:val="left"/>
+      <w:pPr>
+        <w:ind w:left="5760" w:hanging="360"/>
+      </w:pPr>
+      <w:rPr>
+        <w:rFonts w:ascii="Courier New" w:hAnsi="Courier New" w:cs="Courier New" w:hint="default"/>
+      </w:rPr>
+    </w:lvl>
+    <w:lvl w:ilvl="8" w:tplc="04160005" w:tentative="1">
+      <w:start w:val="1"/>
+      <w:numFmt w:val="bullet"/>
+      <w:lvlText w:val=""/>
+      <w:lvlJc w:val="left"/>
+      <w:pPr>
+        <w:ind w:left="6480" w:hanging="360"/>
+      </w:pPr>
+      <w:rPr>
+        <w:rFonts w:ascii="Wingdings" w:hAnsi="Wingdings" w:hint="default"/>
+      </w:rPr>
+    </w:lvl>
+  </w:abstractNum>
   <w:num w:numId="1">
-    <w:abstractNumId w:val="17"/>
+    <w:abstractNumId w:val="23"/>
   </w:num>
   <w:num w:numId="2">
-    <w:abstractNumId w:val="9"/>
+    <w:abstractNumId w:val="11"/>
   </w:num>
   <w:num w:numId="3">
-    <w:abstractNumId w:val="23"/>
+    <w:abstractNumId w:val="33"/>
   </w:num>
   <w:num w:numId="4">
-    <w:abstractNumId w:val="19"/>
+    <w:abstractNumId w:val="27"/>
   </w:num>
   <w:num w:numId="5">
     <w:abstractNumId w:val="0"/>
   </w:num>
   <w:num w:numId="6">
-    <w:abstractNumId w:val="20"/>
+    <w:abstractNumId w:val="29"/>
   </w:num>
   <w:num w:numId="7">
-    <w:abstractNumId w:val="17"/>
+    <w:abstractNumId w:val="23"/>
   </w:num>
   <w:num w:numId="8">
-    <w:abstractNumId w:val="21"/>
+    <w:abstractNumId w:val="31"/>
   </w:num>
   <w:num w:numId="9">
-    <w:abstractNumId w:val="17"/>
+    <w:abstractNumId w:val="23"/>
     <w:lvlOverride w:ilvl="0">
       <w:startOverride w:val="9"/>
     </w:lvlOverride>
   </w:num>
   <w:num w:numId="10">
-    <w:abstractNumId w:val="11"/>
+    <w:abstractNumId w:val="15"/>
   </w:num>
   <w:num w:numId="11">
-    <w:abstractNumId w:val="17"/>
+    <w:abstractNumId w:val="23"/>
   </w:num>
   <w:num w:numId="12">
     <w:abstractNumId w:val="3"/>
   </w:num>
   <w:num w:numId="13">
-    <w:abstractNumId w:val="4"/>
+    <w:abstractNumId w:val="6"/>
   </w:num>
   <w:num w:numId="14">
-    <w:abstractNumId w:val="6"/>
+    <w:abstractNumId w:val="8"/>
   </w:num>
   <w:num w:numId="15">
     <w:abstractNumId w:val="1"/>
   </w:num>
   <w:num w:numId="16">
-    <w:abstractNumId w:val="13"/>
+    <w:abstractNumId w:val="17"/>
   </w:num>
   <w:num w:numId="17">
-    <w:abstractNumId w:val="7"/>
+    <w:abstractNumId w:val="9"/>
   </w:num>
   <w:num w:numId="18">
-    <w:abstractNumId w:val="12"/>
+    <w:abstractNumId w:val="16"/>
   </w:num>
   <w:num w:numId="19">
-    <w:abstractNumId w:val="16"/>
+    <w:abstractNumId w:val="21"/>
   </w:num>
   <w:num w:numId="20">
-    <w:abstractNumId w:val="15"/>
+    <w:abstractNumId w:val="19"/>
   </w:num>
   <w:num w:numId="21">
-    <w:abstractNumId w:val="18"/>
+    <w:abstractNumId w:val="25"/>
   </w:num>
   <w:num w:numId="22">
-    <w:abstractNumId w:val="17"/>
+    <w:abstractNumId w:val="23"/>
     <w:lvlOverride w:ilvl="0">
       <w:startOverride w:val="1"/>
     </w:lvlOverride>
   </w:num>
   <w:num w:numId="23">
-    <w:abstractNumId w:val="5"/>
+    <w:abstractNumId w:val="7"/>
   </w:num>
   <w:num w:numId="24">
     <w:abstractNumId w:val="2"/>
   </w:num>
   <w:num w:numId="25">
-    <w:abstractNumId w:val="22"/>
+    <w:abstractNumId w:val="32"/>
   </w:num>
   <w:num w:numId="26">
+    <w:abstractNumId w:val="18"/>
+  </w:num>
+  <w:num w:numId="27">
+    <w:abstractNumId w:val="10"/>
+  </w:num>
+  <w:num w:numId="28">
     <w:abstractNumId w:val="14"/>
   </w:num>
-  <w:num w:numId="27">
-    <w:abstractNumId w:val="8"/>
+  <w:num w:numId="29">
+    <w:abstractNumId w:val="13"/>
   </w:num>
-  <w:num w:numId="28">
-    <w:abstractNumId w:val="10"/>
+  <w:num w:numId="30">
+    <w:abstractNumId w:val="20"/>
+  </w:num>
+  <w:num w:numId="31">
+    <w:abstractNumId w:val="5"/>
+  </w:num>
+  <w:num w:numId="32">
+    <w:abstractNumId w:val="26"/>
+  </w:num>
+  <w:num w:numId="33">
+    <w:abstractNumId w:val="34"/>
+  </w:num>
+  <w:num w:numId="34">
+    <w:abstractNumId w:val="28"/>
+  </w:num>
+  <w:num w:numId="35">
+    <w:abstractNumId w:val="4"/>
+  </w:num>
+  <w:num w:numId="36">
+    <w:abstractNumId w:val="30"/>
+  </w:num>
+  <w:num w:numId="37">
+    <w:abstractNumId w:val="12"/>
+  </w:num>
+  <w:num w:numId="38">
+    <w:abstractNumId w:val="24"/>
+  </w:num>
+  <w:num w:numId="39">
+    <w:abstractNumId w:val="22"/>
   </w:num>
   <w:numIdMacAtCleanup w:val="4"/>
 </w:numbering>
@@ -7794,9 +11766,6 @@
     <w:pPr>
       <w:keepNext/>
       <w:keepLines/>
-      <w:numPr>
-        <w:numId w:val="7"/>
-      </w:numPr>
       <w:spacing w:before="240" w:after="240"/>
       <w:outlineLvl w:val="0"/>
     </w:pPr>
@@ -8472,7 +12441,7 @@
 
 <file path=customXml/item1.xml><?xml version="1.0" encoding="utf-8"?>
 <CoverPageProperties xmlns="http://schemas.microsoft.com/office/2006/coverPageProps">
-  <PublishDate>2025-09-23T00:00:00</PublishDate>
+  <PublishDate>2025-09-26T00:00:00</PublishDate>
   <Abstract/>
   <CompanyAddress/>
   <CompanyPhone/>

</xml_diff>